<commit_message>
start of random forest, Milestone B deliverable PDF
</commit_message>
<xml_diff>
--- a/Milestone_B_Progress_Report.docx
+++ b/Milestone_B_Progress_Report.docx
@@ -91,7 +91,32 @@
         <w:pStyle w:val="ListParagraph"/>
       </w:pPr>
       <w:r>
-        <w:t xml:space="preserve">Decision tree – </w:t>
+        <w:t>Random Forest</w:t>
+      </w:r>
+      <w:r>
+        <w:t xml:space="preserve"> – </w:t>
+      </w:r>
+      <w:r>
+        <w:t>A random forest of decision trees is another way to implement a classif</w:t>
+      </w:r>
+      <w:r>
+        <w:t xml:space="preserve">ier. Using trees that handle </w:t>
+      </w:r>
+      <w:proofErr w:type="gramStart"/>
+      <w:r>
+        <w:t>all of</w:t>
+      </w:r>
+      <w:proofErr w:type="gramEnd"/>
+      <w:r>
+        <w:t xml:space="preserve"> the various features of objects, a random sample subset of features of an object can be taken and compared against these trees. This results in a prediction of an outcome and the class with the most number of votes/decisions is the final prediction of the random forest. Random forests are an ensemble learning method and is </w:t>
+      </w:r>
+      <w:proofErr w:type="gramStart"/>
+      <w:r>
+        <w:t>fairly accurate</w:t>
+      </w:r>
+      <w:proofErr w:type="gramEnd"/>
+      <w:r>
+        <w:t xml:space="preserve"> via bagging (bootstrap aggregating) by using randomness (entropy) to its advantage.</w:t>
       </w:r>
     </w:p>
     <w:p>
@@ -111,15 +136,7 @@
         <w:pStyle w:val="ListParagraph"/>
       </w:pPr>
       <w:r>
-        <w:t xml:space="preserve">After training a single perceptron to work with 2 classes, we </w:t>
-      </w:r>
-      <w:proofErr w:type="gramStart"/>
-      <w:r>
-        <w:t>were able to</w:t>
-      </w:r>
-      <w:proofErr w:type="gramEnd"/>
-      <w:r>
-        <w:t xml:space="preserve"> get the neural network to identify if a plant is a </w:t>
+        <w:t xml:space="preserve">After training a single perceptron to work with 2 classes, we were able to get the neural network to identify if a plant is a </w:t>
       </w:r>
       <w:proofErr w:type="spellStart"/>
       <w:r>
@@ -633,144 +650,6 @@
           <w:sz w:val="20"/>
           <w:szCs w:val="20"/>
         </w:rPr>
-        <w:t>We compute 1, actually: 1</w:t>
-      </w:r>
-    </w:p>
-    <w:p>
-      <w:pPr>
-        <w:autoSpaceDE w:val="0"/>
-        <w:autoSpaceDN w:val="0"/>
-        <w:adjustRightInd w:val="0"/>
-        <w:spacing w:after="0" w:line="240" w:lineRule="auto"/>
-        <w:jc w:val="center"/>
-        <w:rPr>
-          <w:rFonts w:ascii="Consolas" w:hAnsi="Consolas" w:cs="Consolas"/>
-          <w:sz w:val="20"/>
-          <w:szCs w:val="20"/>
-        </w:rPr>
-      </w:pPr>
-      <w:r>
-        <w:rPr>
-          <w:rFonts w:ascii="Consolas" w:hAnsi="Consolas" w:cs="Consolas"/>
-          <w:color w:val="000000"/>
-          <w:sz w:val="20"/>
-          <w:szCs w:val="20"/>
-        </w:rPr>
-        <w:t>We compute 0, actually: 0</w:t>
-      </w:r>
-    </w:p>
-    <w:p>
-      <w:pPr>
-        <w:autoSpaceDE w:val="0"/>
-        <w:autoSpaceDN w:val="0"/>
-        <w:adjustRightInd w:val="0"/>
-        <w:spacing w:after="0" w:line="240" w:lineRule="auto"/>
-        <w:jc w:val="center"/>
-        <w:rPr>
-          <w:rFonts w:ascii="Consolas" w:hAnsi="Consolas" w:cs="Consolas"/>
-          <w:sz w:val="20"/>
-          <w:szCs w:val="20"/>
-        </w:rPr>
-      </w:pPr>
-      <w:r>
-        <w:rPr>
-          <w:rFonts w:ascii="Consolas" w:hAnsi="Consolas" w:cs="Consolas"/>
-          <w:color w:val="000000"/>
-          <w:sz w:val="20"/>
-          <w:szCs w:val="20"/>
-        </w:rPr>
-        <w:t>We compute 1, actually: 1</w:t>
-      </w:r>
-    </w:p>
-    <w:p>
-      <w:pPr>
-        <w:autoSpaceDE w:val="0"/>
-        <w:autoSpaceDN w:val="0"/>
-        <w:adjustRightInd w:val="0"/>
-        <w:spacing w:after="0" w:line="240" w:lineRule="auto"/>
-        <w:jc w:val="center"/>
-        <w:rPr>
-          <w:rFonts w:ascii="Consolas" w:hAnsi="Consolas" w:cs="Consolas"/>
-          <w:sz w:val="20"/>
-          <w:szCs w:val="20"/>
-        </w:rPr>
-      </w:pPr>
-      <w:r>
-        <w:rPr>
-          <w:rFonts w:ascii="Consolas" w:hAnsi="Consolas" w:cs="Consolas"/>
-          <w:color w:val="000000"/>
-          <w:sz w:val="20"/>
-          <w:szCs w:val="20"/>
-        </w:rPr>
-        <w:t>We compute 0, actually: 0</w:t>
-      </w:r>
-    </w:p>
-    <w:p>
-      <w:pPr>
-        <w:autoSpaceDE w:val="0"/>
-        <w:autoSpaceDN w:val="0"/>
-        <w:adjustRightInd w:val="0"/>
-        <w:spacing w:after="0" w:line="240" w:lineRule="auto"/>
-        <w:jc w:val="center"/>
-        <w:rPr>
-          <w:rFonts w:ascii="Consolas" w:hAnsi="Consolas" w:cs="Consolas"/>
-          <w:sz w:val="20"/>
-          <w:szCs w:val="20"/>
-        </w:rPr>
-      </w:pPr>
-      <w:r>
-        <w:rPr>
-          <w:rFonts w:ascii="Consolas" w:hAnsi="Consolas" w:cs="Consolas"/>
-          <w:color w:val="000000"/>
-          <w:sz w:val="20"/>
-          <w:szCs w:val="20"/>
-        </w:rPr>
-        <w:t>We compute 0, actually: 0</w:t>
-      </w:r>
-    </w:p>
-    <w:p>
-      <w:pPr>
-        <w:autoSpaceDE w:val="0"/>
-        <w:autoSpaceDN w:val="0"/>
-        <w:adjustRightInd w:val="0"/>
-        <w:spacing w:after="0" w:line="240" w:lineRule="auto"/>
-        <w:jc w:val="center"/>
-        <w:rPr>
-          <w:rFonts w:ascii="Consolas" w:hAnsi="Consolas" w:cs="Consolas"/>
-          <w:sz w:val="20"/>
-          <w:szCs w:val="20"/>
-        </w:rPr>
-      </w:pPr>
-      <w:r>
-        <w:rPr>
-          <w:rFonts w:ascii="Consolas" w:hAnsi="Consolas" w:cs="Consolas"/>
-          <w:color w:val="000000"/>
-          <w:sz w:val="20"/>
-          <w:szCs w:val="20"/>
-        </w:rPr>
-        <w:t>We compute 0, actually: 0</w:t>
-      </w:r>
-    </w:p>
-    <w:p>
-      <w:pPr>
-        <w:autoSpaceDE w:val="0"/>
-        <w:autoSpaceDN w:val="0"/>
-        <w:adjustRightInd w:val="0"/>
-        <w:spacing w:after="0" w:line="240" w:lineRule="auto"/>
-        <w:jc w:val="center"/>
-        <w:rPr>
-          <w:rFonts w:ascii="Consolas" w:hAnsi="Consolas" w:cs="Consolas"/>
-          <w:sz w:val="20"/>
-          <w:szCs w:val="20"/>
-        </w:rPr>
-      </w:pPr>
-      <w:r>
-        <w:rPr>
-          <w:rFonts w:ascii="Consolas" w:hAnsi="Consolas" w:cs="Consolas"/>
-          <w:color w:val="000000"/>
-          <w:sz w:val="20"/>
-          <w:szCs w:val="20"/>
-        </w:rPr>
         <w:lastRenderedPageBreak/>
         <w:t>We compute 1, actually: 1</w:t>
       </w:r>
@@ -795,1203 +674,1203 @@
           <w:sz w:val="20"/>
           <w:szCs w:val="20"/>
         </w:rPr>
-        <w:t>We compute 1, actually: 1</w:t>
-      </w:r>
-    </w:p>
-    <w:p>
-      <w:pPr>
-        <w:autoSpaceDE w:val="0"/>
-        <w:autoSpaceDN w:val="0"/>
-        <w:adjustRightInd w:val="0"/>
-        <w:spacing w:after="0" w:line="240" w:lineRule="auto"/>
-        <w:jc w:val="center"/>
-        <w:rPr>
-          <w:rFonts w:ascii="Consolas" w:hAnsi="Consolas" w:cs="Consolas"/>
-          <w:sz w:val="20"/>
-          <w:szCs w:val="20"/>
-        </w:rPr>
-      </w:pPr>
-      <w:r>
-        <w:rPr>
-          <w:rFonts w:ascii="Consolas" w:hAnsi="Consolas" w:cs="Consolas"/>
-          <w:color w:val="000000"/>
-          <w:sz w:val="20"/>
-          <w:szCs w:val="20"/>
-        </w:rPr>
-        <w:t>We compute 1, actually: 1</w:t>
-      </w:r>
-    </w:p>
-    <w:p>
-      <w:pPr>
-        <w:autoSpaceDE w:val="0"/>
-        <w:autoSpaceDN w:val="0"/>
-        <w:adjustRightInd w:val="0"/>
-        <w:spacing w:after="0" w:line="240" w:lineRule="auto"/>
-        <w:jc w:val="center"/>
-        <w:rPr>
-          <w:rFonts w:ascii="Consolas" w:hAnsi="Consolas" w:cs="Consolas"/>
-          <w:sz w:val="20"/>
-          <w:szCs w:val="20"/>
-        </w:rPr>
-      </w:pPr>
-      <w:r>
-        <w:rPr>
-          <w:rFonts w:ascii="Consolas" w:hAnsi="Consolas" w:cs="Consolas"/>
-          <w:color w:val="000000"/>
-          <w:sz w:val="20"/>
-          <w:szCs w:val="20"/>
-        </w:rPr>
-        <w:t>We compute 0, actually: 0</w:t>
-      </w:r>
-    </w:p>
-    <w:p>
-      <w:pPr>
-        <w:autoSpaceDE w:val="0"/>
-        <w:autoSpaceDN w:val="0"/>
-        <w:adjustRightInd w:val="0"/>
-        <w:spacing w:after="0" w:line="240" w:lineRule="auto"/>
-        <w:jc w:val="center"/>
-        <w:rPr>
-          <w:rFonts w:ascii="Consolas" w:hAnsi="Consolas" w:cs="Consolas"/>
-          <w:sz w:val="20"/>
-          <w:szCs w:val="20"/>
-        </w:rPr>
-      </w:pPr>
-      <w:r>
-        <w:rPr>
-          <w:rFonts w:ascii="Consolas" w:hAnsi="Consolas" w:cs="Consolas"/>
-          <w:color w:val="000000"/>
-          <w:sz w:val="20"/>
-          <w:szCs w:val="20"/>
-        </w:rPr>
-        <w:t>We compute 1, actually: 1</w:t>
-      </w:r>
-    </w:p>
-    <w:p>
-      <w:pPr>
-        <w:autoSpaceDE w:val="0"/>
-        <w:autoSpaceDN w:val="0"/>
-        <w:adjustRightInd w:val="0"/>
-        <w:spacing w:after="0" w:line="240" w:lineRule="auto"/>
-        <w:jc w:val="center"/>
-        <w:rPr>
-          <w:rFonts w:ascii="Consolas" w:hAnsi="Consolas" w:cs="Consolas"/>
-          <w:sz w:val="20"/>
-          <w:szCs w:val="20"/>
-        </w:rPr>
-      </w:pPr>
-      <w:r>
-        <w:rPr>
-          <w:rFonts w:ascii="Consolas" w:hAnsi="Consolas" w:cs="Consolas"/>
-          <w:color w:val="000000"/>
-          <w:sz w:val="20"/>
-          <w:szCs w:val="20"/>
-        </w:rPr>
-        <w:t>We compute 1, actually: 1</w:t>
-      </w:r>
-    </w:p>
-    <w:p>
-      <w:pPr>
-        <w:autoSpaceDE w:val="0"/>
-        <w:autoSpaceDN w:val="0"/>
-        <w:adjustRightInd w:val="0"/>
-        <w:spacing w:after="0" w:line="240" w:lineRule="auto"/>
-        <w:jc w:val="center"/>
-        <w:rPr>
-          <w:rFonts w:ascii="Consolas" w:hAnsi="Consolas" w:cs="Consolas"/>
-          <w:sz w:val="20"/>
-          <w:szCs w:val="20"/>
-        </w:rPr>
-      </w:pPr>
-      <w:r>
-        <w:rPr>
-          <w:rFonts w:ascii="Consolas" w:hAnsi="Consolas" w:cs="Consolas"/>
-          <w:color w:val="000000"/>
-          <w:sz w:val="20"/>
-          <w:szCs w:val="20"/>
-        </w:rPr>
-        <w:t>We compute 1, actually: 1</w:t>
-      </w:r>
-    </w:p>
-    <w:p>
-      <w:pPr>
-        <w:autoSpaceDE w:val="0"/>
-        <w:autoSpaceDN w:val="0"/>
-        <w:adjustRightInd w:val="0"/>
-        <w:spacing w:after="0" w:line="240" w:lineRule="auto"/>
-        <w:jc w:val="center"/>
-        <w:rPr>
-          <w:rFonts w:ascii="Consolas" w:hAnsi="Consolas" w:cs="Consolas"/>
-          <w:sz w:val="20"/>
-          <w:szCs w:val="20"/>
-        </w:rPr>
-      </w:pPr>
-      <w:r>
-        <w:rPr>
-          <w:rFonts w:ascii="Consolas" w:hAnsi="Consolas" w:cs="Consolas"/>
-          <w:color w:val="000000"/>
-          <w:sz w:val="20"/>
-          <w:szCs w:val="20"/>
-        </w:rPr>
-        <w:t>We compute 1, actually: 1</w:t>
-      </w:r>
-    </w:p>
-    <w:p>
-      <w:pPr>
-        <w:autoSpaceDE w:val="0"/>
-        <w:autoSpaceDN w:val="0"/>
-        <w:adjustRightInd w:val="0"/>
-        <w:spacing w:after="0" w:line="240" w:lineRule="auto"/>
-        <w:jc w:val="center"/>
-        <w:rPr>
-          <w:rFonts w:ascii="Consolas" w:hAnsi="Consolas" w:cs="Consolas"/>
-          <w:sz w:val="20"/>
-          <w:szCs w:val="20"/>
-        </w:rPr>
-      </w:pPr>
-      <w:r>
-        <w:rPr>
-          <w:rFonts w:ascii="Consolas" w:hAnsi="Consolas" w:cs="Consolas"/>
-          <w:color w:val="000000"/>
-          <w:sz w:val="20"/>
-          <w:szCs w:val="20"/>
-        </w:rPr>
-        <w:t>We compute 0, actually: 0</w:t>
-      </w:r>
-    </w:p>
-    <w:p>
-      <w:pPr>
-        <w:autoSpaceDE w:val="0"/>
-        <w:autoSpaceDN w:val="0"/>
-        <w:adjustRightInd w:val="0"/>
-        <w:spacing w:after="0" w:line="240" w:lineRule="auto"/>
-        <w:jc w:val="center"/>
-        <w:rPr>
-          <w:rFonts w:ascii="Consolas" w:hAnsi="Consolas" w:cs="Consolas"/>
-          <w:sz w:val="20"/>
-          <w:szCs w:val="20"/>
-        </w:rPr>
-      </w:pPr>
-      <w:r>
-        <w:rPr>
-          <w:rFonts w:ascii="Consolas" w:hAnsi="Consolas" w:cs="Consolas"/>
-          <w:color w:val="000000"/>
-          <w:sz w:val="20"/>
-          <w:szCs w:val="20"/>
-        </w:rPr>
-        <w:t>We compute 1, actually: 1</w:t>
-      </w:r>
-    </w:p>
-    <w:p>
-      <w:pPr>
-        <w:autoSpaceDE w:val="0"/>
-        <w:autoSpaceDN w:val="0"/>
-        <w:adjustRightInd w:val="0"/>
-        <w:spacing w:after="0" w:line="240" w:lineRule="auto"/>
-        <w:jc w:val="center"/>
-        <w:rPr>
-          <w:rFonts w:ascii="Consolas" w:hAnsi="Consolas" w:cs="Consolas"/>
-          <w:sz w:val="20"/>
-          <w:szCs w:val="20"/>
-        </w:rPr>
-      </w:pPr>
-      <w:r>
-        <w:rPr>
-          <w:rFonts w:ascii="Consolas" w:hAnsi="Consolas" w:cs="Consolas"/>
-          <w:color w:val="000000"/>
-          <w:sz w:val="20"/>
-          <w:szCs w:val="20"/>
-        </w:rPr>
-        <w:t>We compute 0, actually: 0</w:t>
-      </w:r>
-    </w:p>
-    <w:p>
-      <w:pPr>
-        <w:autoSpaceDE w:val="0"/>
-        <w:autoSpaceDN w:val="0"/>
-        <w:adjustRightInd w:val="0"/>
-        <w:spacing w:after="0" w:line="240" w:lineRule="auto"/>
-        <w:jc w:val="center"/>
-        <w:rPr>
-          <w:rFonts w:ascii="Consolas" w:hAnsi="Consolas" w:cs="Consolas"/>
-          <w:sz w:val="20"/>
-          <w:szCs w:val="20"/>
-        </w:rPr>
-      </w:pPr>
-      <w:r>
-        <w:rPr>
-          <w:rFonts w:ascii="Consolas" w:hAnsi="Consolas" w:cs="Consolas"/>
-          <w:color w:val="000000"/>
-          <w:sz w:val="20"/>
-          <w:szCs w:val="20"/>
-        </w:rPr>
-        <w:t>We compute 0, actually: 0</w:t>
-      </w:r>
-    </w:p>
-    <w:p>
-      <w:pPr>
-        <w:autoSpaceDE w:val="0"/>
-        <w:autoSpaceDN w:val="0"/>
-        <w:adjustRightInd w:val="0"/>
-        <w:spacing w:after="0" w:line="240" w:lineRule="auto"/>
-        <w:jc w:val="center"/>
-        <w:rPr>
-          <w:rFonts w:ascii="Consolas" w:hAnsi="Consolas" w:cs="Consolas"/>
-          <w:sz w:val="20"/>
-          <w:szCs w:val="20"/>
-        </w:rPr>
-      </w:pPr>
-      <w:r>
-        <w:rPr>
-          <w:rFonts w:ascii="Consolas" w:hAnsi="Consolas" w:cs="Consolas"/>
-          <w:color w:val="000000"/>
-          <w:sz w:val="20"/>
-          <w:szCs w:val="20"/>
-        </w:rPr>
-        <w:t>We compute 1, actually: 1</w:t>
-      </w:r>
-    </w:p>
-    <w:p>
-      <w:pPr>
-        <w:autoSpaceDE w:val="0"/>
-        <w:autoSpaceDN w:val="0"/>
-        <w:adjustRightInd w:val="0"/>
-        <w:spacing w:after="0" w:line="240" w:lineRule="auto"/>
-        <w:jc w:val="center"/>
-        <w:rPr>
-          <w:rFonts w:ascii="Consolas" w:hAnsi="Consolas" w:cs="Consolas"/>
-          <w:sz w:val="20"/>
-          <w:szCs w:val="20"/>
-        </w:rPr>
-      </w:pPr>
-      <w:r>
-        <w:rPr>
-          <w:rFonts w:ascii="Consolas" w:hAnsi="Consolas" w:cs="Consolas"/>
-          <w:color w:val="000000"/>
-          <w:sz w:val="20"/>
-          <w:szCs w:val="20"/>
-        </w:rPr>
-        <w:t>We compute 1, actually: 1</w:t>
-      </w:r>
-    </w:p>
-    <w:p>
-      <w:pPr>
-        <w:autoSpaceDE w:val="0"/>
-        <w:autoSpaceDN w:val="0"/>
-        <w:adjustRightInd w:val="0"/>
-        <w:spacing w:after="0" w:line="240" w:lineRule="auto"/>
-        <w:jc w:val="center"/>
-        <w:rPr>
-          <w:rFonts w:ascii="Consolas" w:hAnsi="Consolas" w:cs="Consolas"/>
-          <w:sz w:val="20"/>
-          <w:szCs w:val="20"/>
-        </w:rPr>
-      </w:pPr>
-      <w:r>
-        <w:rPr>
-          <w:rFonts w:ascii="Consolas" w:hAnsi="Consolas" w:cs="Consolas"/>
-          <w:color w:val="000000"/>
-          <w:sz w:val="20"/>
-          <w:szCs w:val="20"/>
-        </w:rPr>
-        <w:t>We compute 0, actually: 0</w:t>
-      </w:r>
-    </w:p>
-    <w:p>
-      <w:pPr>
-        <w:autoSpaceDE w:val="0"/>
-        <w:autoSpaceDN w:val="0"/>
-        <w:adjustRightInd w:val="0"/>
-        <w:spacing w:after="0" w:line="240" w:lineRule="auto"/>
-        <w:jc w:val="center"/>
-        <w:rPr>
-          <w:rFonts w:ascii="Consolas" w:hAnsi="Consolas" w:cs="Consolas"/>
-          <w:sz w:val="20"/>
-          <w:szCs w:val="20"/>
-        </w:rPr>
-      </w:pPr>
-      <w:r>
-        <w:rPr>
-          <w:rFonts w:ascii="Consolas" w:hAnsi="Consolas" w:cs="Consolas"/>
-          <w:color w:val="000000"/>
-          <w:sz w:val="20"/>
-          <w:szCs w:val="20"/>
-        </w:rPr>
-        <w:t>We compute 1, actually: 1</w:t>
-      </w:r>
-    </w:p>
-    <w:p>
-      <w:pPr>
-        <w:autoSpaceDE w:val="0"/>
-        <w:autoSpaceDN w:val="0"/>
-        <w:adjustRightInd w:val="0"/>
-        <w:spacing w:after="0" w:line="240" w:lineRule="auto"/>
-        <w:jc w:val="center"/>
-        <w:rPr>
-          <w:rFonts w:ascii="Consolas" w:hAnsi="Consolas" w:cs="Consolas"/>
-          <w:sz w:val="20"/>
-          <w:szCs w:val="20"/>
-        </w:rPr>
-      </w:pPr>
-      <w:r>
-        <w:rPr>
-          <w:rFonts w:ascii="Consolas" w:hAnsi="Consolas" w:cs="Consolas"/>
-          <w:color w:val="000000"/>
-          <w:sz w:val="20"/>
-          <w:szCs w:val="20"/>
-        </w:rPr>
-        <w:t>We compute 1, actually: 1</w:t>
-      </w:r>
-    </w:p>
-    <w:p>
-      <w:pPr>
-        <w:autoSpaceDE w:val="0"/>
-        <w:autoSpaceDN w:val="0"/>
-        <w:adjustRightInd w:val="0"/>
-        <w:spacing w:after="0" w:line="240" w:lineRule="auto"/>
-        <w:jc w:val="center"/>
-        <w:rPr>
-          <w:rFonts w:ascii="Consolas" w:hAnsi="Consolas" w:cs="Consolas"/>
-          <w:sz w:val="20"/>
-          <w:szCs w:val="20"/>
-        </w:rPr>
-      </w:pPr>
-      <w:r>
-        <w:rPr>
-          <w:rFonts w:ascii="Consolas" w:hAnsi="Consolas" w:cs="Consolas"/>
-          <w:color w:val="000000"/>
-          <w:sz w:val="20"/>
-          <w:szCs w:val="20"/>
-        </w:rPr>
-        <w:t>We compute 0, actually: 0</w:t>
-      </w:r>
-    </w:p>
-    <w:p>
-      <w:pPr>
-        <w:autoSpaceDE w:val="0"/>
-        <w:autoSpaceDN w:val="0"/>
-        <w:adjustRightInd w:val="0"/>
-        <w:spacing w:after="0" w:line="240" w:lineRule="auto"/>
-        <w:jc w:val="center"/>
-        <w:rPr>
-          <w:rFonts w:ascii="Consolas" w:hAnsi="Consolas" w:cs="Consolas"/>
-          <w:sz w:val="20"/>
-          <w:szCs w:val="20"/>
-        </w:rPr>
-      </w:pPr>
-      <w:r>
-        <w:rPr>
-          <w:rFonts w:ascii="Consolas" w:hAnsi="Consolas" w:cs="Consolas"/>
-          <w:color w:val="000000"/>
-          <w:sz w:val="20"/>
-          <w:szCs w:val="20"/>
-        </w:rPr>
-        <w:t>We compute 1, actually: 1</w:t>
-      </w:r>
-    </w:p>
-    <w:p>
-      <w:pPr>
-        <w:autoSpaceDE w:val="0"/>
-        <w:autoSpaceDN w:val="0"/>
-        <w:adjustRightInd w:val="0"/>
-        <w:spacing w:after="0" w:line="240" w:lineRule="auto"/>
-        <w:jc w:val="center"/>
-        <w:rPr>
-          <w:rFonts w:ascii="Consolas" w:hAnsi="Consolas" w:cs="Consolas"/>
-          <w:sz w:val="20"/>
-          <w:szCs w:val="20"/>
-        </w:rPr>
-      </w:pPr>
-      <w:r>
-        <w:rPr>
-          <w:rFonts w:ascii="Consolas" w:hAnsi="Consolas" w:cs="Consolas"/>
-          <w:color w:val="000000"/>
-          <w:sz w:val="20"/>
-          <w:szCs w:val="20"/>
-        </w:rPr>
-        <w:t>We compute 0, actually: 0</w:t>
-      </w:r>
-    </w:p>
-    <w:p>
-      <w:pPr>
-        <w:autoSpaceDE w:val="0"/>
-        <w:autoSpaceDN w:val="0"/>
-        <w:adjustRightInd w:val="0"/>
-        <w:spacing w:after="0" w:line="240" w:lineRule="auto"/>
-        <w:jc w:val="center"/>
-        <w:rPr>
-          <w:rFonts w:ascii="Consolas" w:hAnsi="Consolas" w:cs="Consolas"/>
-          <w:sz w:val="20"/>
-          <w:szCs w:val="20"/>
-        </w:rPr>
-      </w:pPr>
-      <w:r>
-        <w:rPr>
-          <w:rFonts w:ascii="Consolas" w:hAnsi="Consolas" w:cs="Consolas"/>
-          <w:color w:val="000000"/>
-          <w:sz w:val="20"/>
-          <w:szCs w:val="20"/>
-        </w:rPr>
-        <w:t>We compute 1, actually: 1</w:t>
-      </w:r>
-    </w:p>
-    <w:p>
-      <w:pPr>
-        <w:autoSpaceDE w:val="0"/>
-        <w:autoSpaceDN w:val="0"/>
-        <w:adjustRightInd w:val="0"/>
-        <w:spacing w:after="0" w:line="240" w:lineRule="auto"/>
-        <w:jc w:val="center"/>
-        <w:rPr>
-          <w:rFonts w:ascii="Consolas" w:hAnsi="Consolas" w:cs="Consolas"/>
-          <w:sz w:val="20"/>
-          <w:szCs w:val="20"/>
-        </w:rPr>
-      </w:pPr>
-      <w:r>
-        <w:rPr>
-          <w:rFonts w:ascii="Consolas" w:hAnsi="Consolas" w:cs="Consolas"/>
-          <w:color w:val="000000"/>
-          <w:sz w:val="20"/>
-          <w:szCs w:val="20"/>
-        </w:rPr>
-        <w:t>We compute 0, actually: 0</w:t>
-      </w:r>
-    </w:p>
-    <w:p>
-      <w:pPr>
-        <w:autoSpaceDE w:val="0"/>
-        <w:autoSpaceDN w:val="0"/>
-        <w:adjustRightInd w:val="0"/>
-        <w:spacing w:after="0" w:line="240" w:lineRule="auto"/>
-        <w:jc w:val="center"/>
-        <w:rPr>
-          <w:rFonts w:ascii="Consolas" w:hAnsi="Consolas" w:cs="Consolas"/>
-          <w:sz w:val="20"/>
-          <w:szCs w:val="20"/>
-        </w:rPr>
-      </w:pPr>
-      <w:r>
-        <w:rPr>
-          <w:rFonts w:ascii="Consolas" w:hAnsi="Consolas" w:cs="Consolas"/>
-          <w:color w:val="000000"/>
-          <w:sz w:val="20"/>
-          <w:szCs w:val="20"/>
-        </w:rPr>
-        <w:t>We compute 1, actually: 1</w:t>
-      </w:r>
-    </w:p>
-    <w:p>
-      <w:pPr>
-        <w:autoSpaceDE w:val="0"/>
-        <w:autoSpaceDN w:val="0"/>
-        <w:adjustRightInd w:val="0"/>
-        <w:spacing w:after="0" w:line="240" w:lineRule="auto"/>
-        <w:jc w:val="center"/>
-        <w:rPr>
-          <w:rFonts w:ascii="Consolas" w:hAnsi="Consolas" w:cs="Consolas"/>
-          <w:sz w:val="20"/>
-          <w:szCs w:val="20"/>
-        </w:rPr>
-      </w:pPr>
-      <w:r>
-        <w:rPr>
-          <w:rFonts w:ascii="Consolas" w:hAnsi="Consolas" w:cs="Consolas"/>
-          <w:color w:val="000000"/>
-          <w:sz w:val="20"/>
-          <w:szCs w:val="20"/>
-        </w:rPr>
-        <w:t>We compute 0, actually: 0</w:t>
-      </w:r>
-    </w:p>
-    <w:p>
-      <w:pPr>
-        <w:autoSpaceDE w:val="0"/>
-        <w:autoSpaceDN w:val="0"/>
-        <w:adjustRightInd w:val="0"/>
-        <w:spacing w:after="0" w:line="240" w:lineRule="auto"/>
-        <w:jc w:val="center"/>
-        <w:rPr>
-          <w:rFonts w:ascii="Consolas" w:hAnsi="Consolas" w:cs="Consolas"/>
-          <w:sz w:val="20"/>
-          <w:szCs w:val="20"/>
-        </w:rPr>
-      </w:pPr>
-      <w:r>
-        <w:rPr>
-          <w:rFonts w:ascii="Consolas" w:hAnsi="Consolas" w:cs="Consolas"/>
-          <w:color w:val="000000"/>
-          <w:sz w:val="20"/>
-          <w:szCs w:val="20"/>
-        </w:rPr>
-        <w:t>We compute 0, actually: 0</w:t>
-      </w:r>
-    </w:p>
-    <w:p>
-      <w:pPr>
-        <w:autoSpaceDE w:val="0"/>
-        <w:autoSpaceDN w:val="0"/>
-        <w:adjustRightInd w:val="0"/>
-        <w:spacing w:after="0" w:line="240" w:lineRule="auto"/>
-        <w:jc w:val="center"/>
-        <w:rPr>
-          <w:rFonts w:ascii="Consolas" w:hAnsi="Consolas" w:cs="Consolas"/>
-          <w:sz w:val="20"/>
-          <w:szCs w:val="20"/>
-        </w:rPr>
-      </w:pPr>
-      <w:r>
-        <w:rPr>
-          <w:rFonts w:ascii="Consolas" w:hAnsi="Consolas" w:cs="Consolas"/>
-          <w:color w:val="000000"/>
-          <w:sz w:val="20"/>
-          <w:szCs w:val="20"/>
-        </w:rPr>
-        <w:t>We compute 1, actually: 1</w:t>
-      </w:r>
-    </w:p>
-    <w:p>
-      <w:pPr>
-        <w:autoSpaceDE w:val="0"/>
-        <w:autoSpaceDN w:val="0"/>
-        <w:adjustRightInd w:val="0"/>
-        <w:spacing w:after="0" w:line="240" w:lineRule="auto"/>
-        <w:jc w:val="center"/>
-        <w:rPr>
-          <w:rFonts w:ascii="Consolas" w:hAnsi="Consolas" w:cs="Consolas"/>
-          <w:sz w:val="20"/>
-          <w:szCs w:val="20"/>
-        </w:rPr>
-      </w:pPr>
-      <w:r>
-        <w:rPr>
-          <w:rFonts w:ascii="Consolas" w:hAnsi="Consolas" w:cs="Consolas"/>
-          <w:color w:val="000000"/>
-          <w:sz w:val="20"/>
-          <w:szCs w:val="20"/>
-        </w:rPr>
-        <w:t>We compute 1, actually: 1</w:t>
-      </w:r>
-    </w:p>
-    <w:p>
-      <w:pPr>
-        <w:autoSpaceDE w:val="0"/>
-        <w:autoSpaceDN w:val="0"/>
-        <w:adjustRightInd w:val="0"/>
-        <w:spacing w:after="0" w:line="240" w:lineRule="auto"/>
-        <w:jc w:val="center"/>
-        <w:rPr>
-          <w:rFonts w:ascii="Consolas" w:hAnsi="Consolas" w:cs="Consolas"/>
-          <w:sz w:val="20"/>
-          <w:szCs w:val="20"/>
-        </w:rPr>
-      </w:pPr>
-      <w:r>
-        <w:rPr>
-          <w:rFonts w:ascii="Consolas" w:hAnsi="Consolas" w:cs="Consolas"/>
-          <w:color w:val="000000"/>
-          <w:sz w:val="20"/>
-          <w:szCs w:val="20"/>
-        </w:rPr>
-        <w:t>We compute 0, actually: 0</w:t>
-      </w:r>
-    </w:p>
-    <w:p>
-      <w:pPr>
-        <w:autoSpaceDE w:val="0"/>
-        <w:autoSpaceDN w:val="0"/>
-        <w:adjustRightInd w:val="0"/>
-        <w:spacing w:after="0" w:line="240" w:lineRule="auto"/>
-        <w:jc w:val="center"/>
-        <w:rPr>
-          <w:rFonts w:ascii="Consolas" w:hAnsi="Consolas" w:cs="Consolas"/>
-          <w:sz w:val="20"/>
-          <w:szCs w:val="20"/>
-        </w:rPr>
-      </w:pPr>
-      <w:r>
-        <w:rPr>
-          <w:rFonts w:ascii="Consolas" w:hAnsi="Consolas" w:cs="Consolas"/>
-          <w:color w:val="000000"/>
-          <w:sz w:val="20"/>
-          <w:szCs w:val="20"/>
-        </w:rPr>
-        <w:t>We compute 0, actually: 0</w:t>
-      </w:r>
-    </w:p>
-    <w:p>
-      <w:pPr>
-        <w:autoSpaceDE w:val="0"/>
-        <w:autoSpaceDN w:val="0"/>
-        <w:adjustRightInd w:val="0"/>
-        <w:spacing w:after="0" w:line="240" w:lineRule="auto"/>
-        <w:jc w:val="center"/>
-        <w:rPr>
-          <w:rFonts w:ascii="Consolas" w:hAnsi="Consolas" w:cs="Consolas"/>
-          <w:sz w:val="20"/>
-          <w:szCs w:val="20"/>
-        </w:rPr>
-      </w:pPr>
-      <w:r>
-        <w:rPr>
-          <w:rFonts w:ascii="Consolas" w:hAnsi="Consolas" w:cs="Consolas"/>
-          <w:color w:val="000000"/>
-          <w:sz w:val="20"/>
-          <w:szCs w:val="20"/>
-        </w:rPr>
-        <w:t>We compute 0, actually: 0</w:t>
-      </w:r>
-    </w:p>
-    <w:p>
-      <w:pPr>
-        <w:autoSpaceDE w:val="0"/>
-        <w:autoSpaceDN w:val="0"/>
-        <w:adjustRightInd w:val="0"/>
-        <w:spacing w:after="0" w:line="240" w:lineRule="auto"/>
-        <w:jc w:val="center"/>
-        <w:rPr>
-          <w:rFonts w:ascii="Consolas" w:hAnsi="Consolas" w:cs="Consolas"/>
-          <w:sz w:val="20"/>
-          <w:szCs w:val="20"/>
-        </w:rPr>
-      </w:pPr>
-      <w:r>
-        <w:rPr>
-          <w:rFonts w:ascii="Consolas" w:hAnsi="Consolas" w:cs="Consolas"/>
-          <w:color w:val="000000"/>
-          <w:sz w:val="20"/>
-          <w:szCs w:val="20"/>
-        </w:rPr>
-        <w:t>We compute 1, actually: 1</w:t>
-      </w:r>
-    </w:p>
-    <w:p>
-      <w:pPr>
-        <w:autoSpaceDE w:val="0"/>
-        <w:autoSpaceDN w:val="0"/>
-        <w:adjustRightInd w:val="0"/>
-        <w:spacing w:after="0" w:line="240" w:lineRule="auto"/>
-        <w:jc w:val="center"/>
-        <w:rPr>
-          <w:rFonts w:ascii="Consolas" w:hAnsi="Consolas" w:cs="Consolas"/>
-          <w:sz w:val="20"/>
-          <w:szCs w:val="20"/>
-        </w:rPr>
-      </w:pPr>
-      <w:r>
-        <w:rPr>
-          <w:rFonts w:ascii="Consolas" w:hAnsi="Consolas" w:cs="Consolas"/>
-          <w:color w:val="000000"/>
-          <w:sz w:val="20"/>
-          <w:szCs w:val="20"/>
-        </w:rPr>
-        <w:t>We compute 0, actually: 0</w:t>
-      </w:r>
-    </w:p>
-    <w:p>
-      <w:pPr>
-        <w:autoSpaceDE w:val="0"/>
-        <w:autoSpaceDN w:val="0"/>
-        <w:adjustRightInd w:val="0"/>
-        <w:spacing w:after="0" w:line="240" w:lineRule="auto"/>
-        <w:jc w:val="center"/>
-        <w:rPr>
-          <w:rFonts w:ascii="Consolas" w:hAnsi="Consolas" w:cs="Consolas"/>
-          <w:sz w:val="20"/>
-          <w:szCs w:val="20"/>
-        </w:rPr>
-      </w:pPr>
-      <w:r>
-        <w:rPr>
-          <w:rFonts w:ascii="Consolas" w:hAnsi="Consolas" w:cs="Consolas"/>
-          <w:color w:val="000000"/>
-          <w:sz w:val="20"/>
-          <w:szCs w:val="20"/>
-        </w:rPr>
-        <w:t>We compute 0, actually: 0</w:t>
-      </w:r>
-    </w:p>
-    <w:p>
-      <w:pPr>
-        <w:autoSpaceDE w:val="0"/>
-        <w:autoSpaceDN w:val="0"/>
-        <w:adjustRightInd w:val="0"/>
-        <w:spacing w:after="0" w:line="240" w:lineRule="auto"/>
-        <w:jc w:val="center"/>
-        <w:rPr>
-          <w:rFonts w:ascii="Consolas" w:hAnsi="Consolas" w:cs="Consolas"/>
-          <w:sz w:val="20"/>
-          <w:szCs w:val="20"/>
-        </w:rPr>
-      </w:pPr>
-      <w:r>
-        <w:rPr>
-          <w:rFonts w:ascii="Consolas" w:hAnsi="Consolas" w:cs="Consolas"/>
-          <w:color w:val="000000"/>
-          <w:sz w:val="20"/>
-          <w:szCs w:val="20"/>
-        </w:rPr>
-        <w:t>We compute 0, actually: 0</w:t>
-      </w:r>
-    </w:p>
-    <w:p>
-      <w:pPr>
-        <w:autoSpaceDE w:val="0"/>
-        <w:autoSpaceDN w:val="0"/>
-        <w:adjustRightInd w:val="0"/>
-        <w:spacing w:after="0" w:line="240" w:lineRule="auto"/>
-        <w:jc w:val="center"/>
-        <w:rPr>
-          <w:rFonts w:ascii="Consolas" w:hAnsi="Consolas" w:cs="Consolas"/>
-          <w:sz w:val="20"/>
-          <w:szCs w:val="20"/>
-        </w:rPr>
-      </w:pPr>
-      <w:r>
-        <w:rPr>
-          <w:rFonts w:ascii="Consolas" w:hAnsi="Consolas" w:cs="Consolas"/>
-          <w:color w:val="000000"/>
-          <w:sz w:val="20"/>
-          <w:szCs w:val="20"/>
-        </w:rPr>
-        <w:t>We compute 1, actually: 1</w:t>
-      </w:r>
-    </w:p>
-    <w:p>
-      <w:pPr>
-        <w:autoSpaceDE w:val="0"/>
-        <w:autoSpaceDN w:val="0"/>
-        <w:adjustRightInd w:val="0"/>
-        <w:spacing w:after="0" w:line="240" w:lineRule="auto"/>
-        <w:jc w:val="center"/>
-        <w:rPr>
-          <w:rFonts w:ascii="Consolas" w:hAnsi="Consolas" w:cs="Consolas"/>
-          <w:sz w:val="20"/>
-          <w:szCs w:val="20"/>
-        </w:rPr>
-      </w:pPr>
-      <w:r>
-        <w:rPr>
-          <w:rFonts w:ascii="Consolas" w:hAnsi="Consolas" w:cs="Consolas"/>
-          <w:color w:val="000000"/>
-          <w:sz w:val="20"/>
-          <w:szCs w:val="20"/>
-        </w:rPr>
-        <w:t>We compute 0, actually: 0</w:t>
-      </w:r>
-    </w:p>
-    <w:p>
-      <w:pPr>
-        <w:autoSpaceDE w:val="0"/>
-        <w:autoSpaceDN w:val="0"/>
-        <w:adjustRightInd w:val="0"/>
-        <w:spacing w:after="0" w:line="240" w:lineRule="auto"/>
-        <w:jc w:val="center"/>
-        <w:rPr>
-          <w:rFonts w:ascii="Consolas" w:hAnsi="Consolas" w:cs="Consolas"/>
-          <w:sz w:val="20"/>
-          <w:szCs w:val="20"/>
-        </w:rPr>
-      </w:pPr>
-      <w:r>
-        <w:rPr>
-          <w:rFonts w:ascii="Consolas" w:hAnsi="Consolas" w:cs="Consolas"/>
-          <w:color w:val="000000"/>
-          <w:sz w:val="20"/>
-          <w:szCs w:val="20"/>
-        </w:rPr>
-        <w:t>We compute 1, actually: 1</w:t>
-      </w:r>
-    </w:p>
-    <w:p>
-      <w:pPr>
-        <w:autoSpaceDE w:val="0"/>
-        <w:autoSpaceDN w:val="0"/>
-        <w:adjustRightInd w:val="0"/>
-        <w:spacing w:after="0" w:line="240" w:lineRule="auto"/>
-        <w:jc w:val="center"/>
-        <w:rPr>
-          <w:rFonts w:ascii="Consolas" w:hAnsi="Consolas" w:cs="Consolas"/>
-          <w:sz w:val="20"/>
-          <w:szCs w:val="20"/>
-        </w:rPr>
-      </w:pPr>
-      <w:r>
-        <w:rPr>
-          <w:rFonts w:ascii="Consolas" w:hAnsi="Consolas" w:cs="Consolas"/>
-          <w:color w:val="000000"/>
-          <w:sz w:val="20"/>
-          <w:szCs w:val="20"/>
-        </w:rPr>
-        <w:t>We compute 1, actually: 1</w:t>
-      </w:r>
-    </w:p>
-    <w:p>
-      <w:pPr>
-        <w:autoSpaceDE w:val="0"/>
-        <w:autoSpaceDN w:val="0"/>
-        <w:adjustRightInd w:val="0"/>
-        <w:spacing w:after="0" w:line="240" w:lineRule="auto"/>
-        <w:jc w:val="center"/>
-        <w:rPr>
-          <w:rFonts w:ascii="Consolas" w:hAnsi="Consolas" w:cs="Consolas"/>
-          <w:sz w:val="20"/>
-          <w:szCs w:val="20"/>
-        </w:rPr>
-      </w:pPr>
-      <w:r>
-        <w:rPr>
-          <w:rFonts w:ascii="Consolas" w:hAnsi="Consolas" w:cs="Consolas"/>
-          <w:color w:val="000000"/>
-          <w:sz w:val="20"/>
-          <w:szCs w:val="20"/>
-        </w:rPr>
-        <w:t>We compute 1, actually: 1</w:t>
-      </w:r>
-    </w:p>
-    <w:p>
-      <w:pPr>
-        <w:autoSpaceDE w:val="0"/>
-        <w:autoSpaceDN w:val="0"/>
-        <w:adjustRightInd w:val="0"/>
-        <w:spacing w:after="0" w:line="240" w:lineRule="auto"/>
-        <w:jc w:val="center"/>
-        <w:rPr>
-          <w:rFonts w:ascii="Consolas" w:hAnsi="Consolas" w:cs="Consolas"/>
-          <w:sz w:val="20"/>
-          <w:szCs w:val="20"/>
-        </w:rPr>
-      </w:pPr>
-      <w:r>
-        <w:rPr>
-          <w:rFonts w:ascii="Consolas" w:hAnsi="Consolas" w:cs="Consolas"/>
-          <w:color w:val="000000"/>
-          <w:sz w:val="20"/>
-          <w:szCs w:val="20"/>
-        </w:rPr>
-        <w:t>We compute 1, actually: 1</w:t>
-      </w:r>
-    </w:p>
-    <w:p>
-      <w:pPr>
-        <w:autoSpaceDE w:val="0"/>
-        <w:autoSpaceDN w:val="0"/>
-        <w:adjustRightInd w:val="0"/>
-        <w:spacing w:after="0" w:line="240" w:lineRule="auto"/>
-        <w:jc w:val="center"/>
-        <w:rPr>
-          <w:rFonts w:ascii="Consolas" w:hAnsi="Consolas" w:cs="Consolas"/>
-          <w:sz w:val="20"/>
-          <w:szCs w:val="20"/>
-        </w:rPr>
-      </w:pPr>
-      <w:r>
-        <w:rPr>
-          <w:rFonts w:ascii="Consolas" w:hAnsi="Consolas" w:cs="Consolas"/>
-          <w:color w:val="000000"/>
-          <w:sz w:val="20"/>
-          <w:szCs w:val="20"/>
-        </w:rPr>
-        <w:t>We compute 0, actually: 0</w:t>
-      </w:r>
-    </w:p>
-    <w:p>
-      <w:pPr>
-        <w:autoSpaceDE w:val="0"/>
-        <w:autoSpaceDN w:val="0"/>
-        <w:adjustRightInd w:val="0"/>
-        <w:spacing w:after="0" w:line="240" w:lineRule="auto"/>
-        <w:jc w:val="center"/>
-        <w:rPr>
-          <w:rFonts w:ascii="Consolas" w:hAnsi="Consolas" w:cs="Consolas"/>
-          <w:sz w:val="20"/>
-          <w:szCs w:val="20"/>
-        </w:rPr>
-      </w:pPr>
-      <w:r>
-        <w:rPr>
-          <w:rFonts w:ascii="Consolas" w:hAnsi="Consolas" w:cs="Consolas"/>
-          <w:color w:val="000000"/>
-          <w:sz w:val="20"/>
-          <w:szCs w:val="20"/>
-        </w:rPr>
-        <w:t>We compute 1, actually: 1</w:t>
-      </w:r>
-    </w:p>
-    <w:p>
-      <w:pPr>
-        <w:autoSpaceDE w:val="0"/>
-        <w:autoSpaceDN w:val="0"/>
-        <w:adjustRightInd w:val="0"/>
-        <w:spacing w:after="0" w:line="240" w:lineRule="auto"/>
-        <w:jc w:val="center"/>
-        <w:rPr>
-          <w:rFonts w:ascii="Consolas" w:hAnsi="Consolas" w:cs="Consolas"/>
-          <w:sz w:val="20"/>
-          <w:szCs w:val="20"/>
-        </w:rPr>
-      </w:pPr>
-      <w:r>
-        <w:rPr>
-          <w:rFonts w:ascii="Consolas" w:hAnsi="Consolas" w:cs="Consolas"/>
-          <w:color w:val="000000"/>
-          <w:sz w:val="20"/>
-          <w:szCs w:val="20"/>
-        </w:rPr>
-        <w:t>We compute 0, actually: 0</w:t>
-      </w:r>
-    </w:p>
-    <w:p>
-      <w:pPr>
-        <w:autoSpaceDE w:val="0"/>
-        <w:autoSpaceDN w:val="0"/>
-        <w:adjustRightInd w:val="0"/>
-        <w:spacing w:after="0" w:line="240" w:lineRule="auto"/>
-        <w:jc w:val="center"/>
-        <w:rPr>
-          <w:rFonts w:ascii="Consolas" w:hAnsi="Consolas" w:cs="Consolas"/>
-          <w:sz w:val="20"/>
-          <w:szCs w:val="20"/>
-        </w:rPr>
-      </w:pPr>
-      <w:r>
-        <w:rPr>
-          <w:rFonts w:ascii="Consolas" w:hAnsi="Consolas" w:cs="Consolas"/>
-          <w:color w:val="000000"/>
-          <w:sz w:val="20"/>
-          <w:szCs w:val="20"/>
-        </w:rPr>
-        <w:t>We compute 0, actually: 0</w:t>
-      </w:r>
-    </w:p>
-    <w:p>
-      <w:pPr>
-        <w:autoSpaceDE w:val="0"/>
-        <w:autoSpaceDN w:val="0"/>
-        <w:adjustRightInd w:val="0"/>
-        <w:spacing w:after="0" w:line="240" w:lineRule="auto"/>
-        <w:jc w:val="center"/>
-        <w:rPr>
-          <w:rFonts w:ascii="Consolas" w:hAnsi="Consolas" w:cs="Consolas"/>
-          <w:sz w:val="20"/>
-          <w:szCs w:val="20"/>
-        </w:rPr>
-      </w:pPr>
-      <w:r>
-        <w:rPr>
-          <w:rFonts w:ascii="Consolas" w:hAnsi="Consolas" w:cs="Consolas"/>
-          <w:color w:val="000000"/>
-          <w:sz w:val="20"/>
-          <w:szCs w:val="20"/>
-        </w:rPr>
-        <w:t>We compute 1, actually: 1</w:t>
-      </w:r>
-    </w:p>
-    <w:p>
-      <w:pPr>
-        <w:autoSpaceDE w:val="0"/>
-        <w:autoSpaceDN w:val="0"/>
-        <w:adjustRightInd w:val="0"/>
-        <w:spacing w:after="0" w:line="240" w:lineRule="auto"/>
-        <w:jc w:val="center"/>
-        <w:rPr>
-          <w:rFonts w:ascii="Consolas" w:hAnsi="Consolas" w:cs="Consolas"/>
-          <w:sz w:val="20"/>
-          <w:szCs w:val="20"/>
-        </w:rPr>
-      </w:pPr>
-      <w:r>
-        <w:rPr>
-          <w:rFonts w:ascii="Consolas" w:hAnsi="Consolas" w:cs="Consolas"/>
-          <w:color w:val="000000"/>
-          <w:sz w:val="20"/>
-          <w:szCs w:val="20"/>
-        </w:rPr>
-        <w:t>We compute 1, actually: 1</w:t>
-      </w:r>
-    </w:p>
-    <w:p>
-      <w:pPr>
-        <w:autoSpaceDE w:val="0"/>
-        <w:autoSpaceDN w:val="0"/>
-        <w:adjustRightInd w:val="0"/>
-        <w:spacing w:after="0" w:line="240" w:lineRule="auto"/>
-        <w:jc w:val="center"/>
-        <w:rPr>
-          <w:rFonts w:ascii="Consolas" w:hAnsi="Consolas" w:cs="Consolas"/>
-          <w:sz w:val="20"/>
-          <w:szCs w:val="20"/>
-        </w:rPr>
-      </w:pPr>
-      <w:r>
-        <w:rPr>
-          <w:rFonts w:ascii="Consolas" w:hAnsi="Consolas" w:cs="Consolas"/>
-          <w:color w:val="000000"/>
-          <w:sz w:val="20"/>
-          <w:szCs w:val="20"/>
-        </w:rPr>
-        <w:t>We compute 1, actually: 1</w:t>
-      </w:r>
-    </w:p>
-    <w:p>
-      <w:pPr>
-        <w:autoSpaceDE w:val="0"/>
-        <w:autoSpaceDN w:val="0"/>
-        <w:adjustRightInd w:val="0"/>
-        <w:spacing w:after="0" w:line="240" w:lineRule="auto"/>
-        <w:jc w:val="center"/>
-        <w:rPr>
-          <w:rFonts w:ascii="Consolas" w:hAnsi="Consolas" w:cs="Consolas"/>
-          <w:sz w:val="20"/>
-          <w:szCs w:val="20"/>
-        </w:rPr>
-      </w:pPr>
-      <w:r>
-        <w:rPr>
-          <w:rFonts w:ascii="Consolas" w:hAnsi="Consolas" w:cs="Consolas"/>
-          <w:color w:val="000000"/>
-          <w:sz w:val="20"/>
-          <w:szCs w:val="20"/>
-        </w:rPr>
-        <w:t>We compute 0, actually: 0</w:t>
-      </w:r>
-    </w:p>
-    <w:p>
-      <w:pPr>
-        <w:autoSpaceDE w:val="0"/>
-        <w:autoSpaceDN w:val="0"/>
-        <w:adjustRightInd w:val="0"/>
-        <w:spacing w:after="0" w:line="240" w:lineRule="auto"/>
-        <w:jc w:val="center"/>
-        <w:rPr>
-          <w:rFonts w:ascii="Consolas" w:hAnsi="Consolas" w:cs="Consolas"/>
-          <w:sz w:val="20"/>
-          <w:szCs w:val="20"/>
-        </w:rPr>
-      </w:pPr>
-      <w:r>
-        <w:rPr>
-          <w:rFonts w:ascii="Consolas" w:hAnsi="Consolas" w:cs="Consolas"/>
-          <w:color w:val="000000"/>
-          <w:sz w:val="20"/>
-          <w:szCs w:val="20"/>
-        </w:rPr>
-        <w:t>We compute 0, actually: 0</w:t>
-      </w:r>
-    </w:p>
-    <w:p>
-      <w:pPr>
-        <w:autoSpaceDE w:val="0"/>
-        <w:autoSpaceDN w:val="0"/>
-        <w:adjustRightInd w:val="0"/>
-        <w:spacing w:after="0" w:line="240" w:lineRule="auto"/>
-        <w:jc w:val="center"/>
-        <w:rPr>
-          <w:rFonts w:ascii="Consolas" w:hAnsi="Consolas" w:cs="Consolas"/>
-          <w:sz w:val="20"/>
-          <w:szCs w:val="20"/>
-        </w:rPr>
-      </w:pPr>
-      <w:r>
-        <w:rPr>
-          <w:rFonts w:ascii="Consolas" w:hAnsi="Consolas" w:cs="Consolas"/>
-          <w:color w:val="000000"/>
-          <w:sz w:val="20"/>
-          <w:szCs w:val="20"/>
-        </w:rPr>
-        <w:t>We compute 0, actually: 0</w:t>
-      </w:r>
-    </w:p>
-    <w:p>
-      <w:pPr>
-        <w:autoSpaceDE w:val="0"/>
-        <w:autoSpaceDN w:val="0"/>
-        <w:adjustRightInd w:val="0"/>
-        <w:spacing w:after="0" w:line="240" w:lineRule="auto"/>
-        <w:jc w:val="center"/>
-        <w:rPr>
-          <w:rFonts w:ascii="Consolas" w:hAnsi="Consolas" w:cs="Consolas"/>
-          <w:sz w:val="20"/>
-          <w:szCs w:val="20"/>
-        </w:rPr>
-      </w:pPr>
-      <w:r>
-        <w:rPr>
-          <w:rFonts w:ascii="Consolas" w:hAnsi="Consolas" w:cs="Consolas"/>
-          <w:color w:val="000000"/>
-          <w:sz w:val="20"/>
-          <w:szCs w:val="20"/>
-        </w:rPr>
-        <w:t>We compute 1, actually: 1</w:t>
-      </w:r>
-    </w:p>
-    <w:p>
-      <w:pPr>
-        <w:autoSpaceDE w:val="0"/>
-        <w:autoSpaceDN w:val="0"/>
-        <w:adjustRightInd w:val="0"/>
-        <w:spacing w:after="0" w:line="240" w:lineRule="auto"/>
-        <w:jc w:val="center"/>
-        <w:rPr>
-          <w:rFonts w:ascii="Consolas" w:hAnsi="Consolas" w:cs="Consolas"/>
-          <w:sz w:val="20"/>
-          <w:szCs w:val="20"/>
-        </w:rPr>
-      </w:pPr>
-      <w:r>
-        <w:rPr>
-          <w:rFonts w:ascii="Consolas" w:hAnsi="Consolas" w:cs="Consolas"/>
-          <w:color w:val="000000"/>
-          <w:sz w:val="20"/>
-          <w:szCs w:val="20"/>
-        </w:rPr>
-        <w:t>We compute 1, actually: 1</w:t>
-      </w:r>
-    </w:p>
-    <w:p>
-      <w:pPr>
-        <w:autoSpaceDE w:val="0"/>
-        <w:autoSpaceDN w:val="0"/>
-        <w:adjustRightInd w:val="0"/>
-        <w:spacing w:after="0" w:line="240" w:lineRule="auto"/>
-        <w:jc w:val="center"/>
-        <w:rPr>
-          <w:rFonts w:ascii="Consolas" w:hAnsi="Consolas" w:cs="Consolas"/>
-          <w:sz w:val="20"/>
-          <w:szCs w:val="20"/>
-        </w:rPr>
-      </w:pPr>
-      <w:r>
-        <w:rPr>
-          <w:rFonts w:ascii="Consolas" w:hAnsi="Consolas" w:cs="Consolas"/>
-          <w:color w:val="000000"/>
-          <w:sz w:val="20"/>
-          <w:szCs w:val="20"/>
-        </w:rPr>
-        <w:t>We compute 1, actually: 1</w:t>
-      </w:r>
-    </w:p>
-    <w:p>
-      <w:pPr>
-        <w:autoSpaceDE w:val="0"/>
-        <w:autoSpaceDN w:val="0"/>
-        <w:adjustRightInd w:val="0"/>
-        <w:spacing w:after="0" w:line="240" w:lineRule="auto"/>
-        <w:jc w:val="center"/>
-        <w:rPr>
-          <w:rFonts w:ascii="Consolas" w:hAnsi="Consolas" w:cs="Consolas"/>
-          <w:sz w:val="20"/>
-          <w:szCs w:val="20"/>
-        </w:rPr>
-      </w:pPr>
-      <w:r>
-        <w:rPr>
-          <w:rFonts w:ascii="Consolas" w:hAnsi="Consolas" w:cs="Consolas"/>
-          <w:color w:val="000000"/>
-          <w:sz w:val="20"/>
-          <w:szCs w:val="20"/>
-        </w:rPr>
-        <w:t>We compute 1, actually: 1</w:t>
+        <w:t>We compute 0, actually: 0</w:t>
+      </w:r>
+    </w:p>
+    <w:p>
+      <w:pPr>
+        <w:autoSpaceDE w:val="0"/>
+        <w:autoSpaceDN w:val="0"/>
+        <w:adjustRightInd w:val="0"/>
+        <w:spacing w:after="0" w:line="240" w:lineRule="auto"/>
+        <w:jc w:val="center"/>
+        <w:rPr>
+          <w:rFonts w:ascii="Consolas" w:hAnsi="Consolas" w:cs="Consolas"/>
+          <w:sz w:val="20"/>
+          <w:szCs w:val="20"/>
+        </w:rPr>
+      </w:pPr>
+      <w:r>
+        <w:rPr>
+          <w:rFonts w:ascii="Consolas" w:hAnsi="Consolas" w:cs="Consolas"/>
+          <w:color w:val="000000"/>
+          <w:sz w:val="20"/>
+          <w:szCs w:val="20"/>
+        </w:rPr>
+        <w:t>We compute 1, actually: 1</w:t>
+      </w:r>
+    </w:p>
+    <w:p>
+      <w:pPr>
+        <w:autoSpaceDE w:val="0"/>
+        <w:autoSpaceDN w:val="0"/>
+        <w:adjustRightInd w:val="0"/>
+        <w:spacing w:after="0" w:line="240" w:lineRule="auto"/>
+        <w:jc w:val="center"/>
+        <w:rPr>
+          <w:rFonts w:ascii="Consolas" w:hAnsi="Consolas" w:cs="Consolas"/>
+          <w:sz w:val="20"/>
+          <w:szCs w:val="20"/>
+        </w:rPr>
+      </w:pPr>
+      <w:r>
+        <w:rPr>
+          <w:rFonts w:ascii="Consolas" w:hAnsi="Consolas" w:cs="Consolas"/>
+          <w:color w:val="000000"/>
+          <w:sz w:val="20"/>
+          <w:szCs w:val="20"/>
+        </w:rPr>
+        <w:t>We compute 0, actually: 0</w:t>
+      </w:r>
+    </w:p>
+    <w:p>
+      <w:pPr>
+        <w:autoSpaceDE w:val="0"/>
+        <w:autoSpaceDN w:val="0"/>
+        <w:adjustRightInd w:val="0"/>
+        <w:spacing w:after="0" w:line="240" w:lineRule="auto"/>
+        <w:jc w:val="center"/>
+        <w:rPr>
+          <w:rFonts w:ascii="Consolas" w:hAnsi="Consolas" w:cs="Consolas"/>
+          <w:sz w:val="20"/>
+          <w:szCs w:val="20"/>
+        </w:rPr>
+      </w:pPr>
+      <w:r>
+        <w:rPr>
+          <w:rFonts w:ascii="Consolas" w:hAnsi="Consolas" w:cs="Consolas"/>
+          <w:color w:val="000000"/>
+          <w:sz w:val="20"/>
+          <w:szCs w:val="20"/>
+        </w:rPr>
+        <w:t>We compute 0, actually: 0</w:t>
+      </w:r>
+    </w:p>
+    <w:p>
+      <w:pPr>
+        <w:autoSpaceDE w:val="0"/>
+        <w:autoSpaceDN w:val="0"/>
+        <w:adjustRightInd w:val="0"/>
+        <w:spacing w:after="0" w:line="240" w:lineRule="auto"/>
+        <w:jc w:val="center"/>
+        <w:rPr>
+          <w:rFonts w:ascii="Consolas" w:hAnsi="Consolas" w:cs="Consolas"/>
+          <w:sz w:val="20"/>
+          <w:szCs w:val="20"/>
+        </w:rPr>
+      </w:pPr>
+      <w:r>
+        <w:rPr>
+          <w:rFonts w:ascii="Consolas" w:hAnsi="Consolas" w:cs="Consolas"/>
+          <w:color w:val="000000"/>
+          <w:sz w:val="20"/>
+          <w:szCs w:val="20"/>
+        </w:rPr>
+        <w:t>We compute 0, actually: 0</w:t>
+      </w:r>
+    </w:p>
+    <w:p>
+      <w:pPr>
+        <w:autoSpaceDE w:val="0"/>
+        <w:autoSpaceDN w:val="0"/>
+        <w:adjustRightInd w:val="0"/>
+        <w:spacing w:after="0" w:line="240" w:lineRule="auto"/>
+        <w:jc w:val="center"/>
+        <w:rPr>
+          <w:rFonts w:ascii="Consolas" w:hAnsi="Consolas" w:cs="Consolas"/>
+          <w:sz w:val="20"/>
+          <w:szCs w:val="20"/>
+        </w:rPr>
+      </w:pPr>
+      <w:r>
+        <w:rPr>
+          <w:rFonts w:ascii="Consolas" w:hAnsi="Consolas" w:cs="Consolas"/>
+          <w:color w:val="000000"/>
+          <w:sz w:val="20"/>
+          <w:szCs w:val="20"/>
+        </w:rPr>
+        <w:t>We compute 1, actually: 1</w:t>
+      </w:r>
+    </w:p>
+    <w:p>
+      <w:pPr>
+        <w:autoSpaceDE w:val="0"/>
+        <w:autoSpaceDN w:val="0"/>
+        <w:adjustRightInd w:val="0"/>
+        <w:spacing w:after="0" w:line="240" w:lineRule="auto"/>
+        <w:jc w:val="center"/>
+        <w:rPr>
+          <w:rFonts w:ascii="Consolas" w:hAnsi="Consolas" w:cs="Consolas"/>
+          <w:sz w:val="20"/>
+          <w:szCs w:val="20"/>
+        </w:rPr>
+      </w:pPr>
+      <w:r>
+        <w:rPr>
+          <w:rFonts w:ascii="Consolas" w:hAnsi="Consolas" w:cs="Consolas"/>
+          <w:color w:val="000000"/>
+          <w:sz w:val="20"/>
+          <w:szCs w:val="20"/>
+        </w:rPr>
+        <w:t>We compute 1, actually: 1</w:t>
+      </w:r>
+    </w:p>
+    <w:p>
+      <w:pPr>
+        <w:autoSpaceDE w:val="0"/>
+        <w:autoSpaceDN w:val="0"/>
+        <w:adjustRightInd w:val="0"/>
+        <w:spacing w:after="0" w:line="240" w:lineRule="auto"/>
+        <w:jc w:val="center"/>
+        <w:rPr>
+          <w:rFonts w:ascii="Consolas" w:hAnsi="Consolas" w:cs="Consolas"/>
+          <w:sz w:val="20"/>
+          <w:szCs w:val="20"/>
+        </w:rPr>
+      </w:pPr>
+      <w:r>
+        <w:rPr>
+          <w:rFonts w:ascii="Consolas" w:hAnsi="Consolas" w:cs="Consolas"/>
+          <w:color w:val="000000"/>
+          <w:sz w:val="20"/>
+          <w:szCs w:val="20"/>
+        </w:rPr>
+        <w:t>We compute 1, actually: 1</w:t>
+      </w:r>
+    </w:p>
+    <w:p>
+      <w:pPr>
+        <w:autoSpaceDE w:val="0"/>
+        <w:autoSpaceDN w:val="0"/>
+        <w:adjustRightInd w:val="0"/>
+        <w:spacing w:after="0" w:line="240" w:lineRule="auto"/>
+        <w:jc w:val="center"/>
+        <w:rPr>
+          <w:rFonts w:ascii="Consolas" w:hAnsi="Consolas" w:cs="Consolas"/>
+          <w:sz w:val="20"/>
+          <w:szCs w:val="20"/>
+        </w:rPr>
+      </w:pPr>
+      <w:r>
+        <w:rPr>
+          <w:rFonts w:ascii="Consolas" w:hAnsi="Consolas" w:cs="Consolas"/>
+          <w:color w:val="000000"/>
+          <w:sz w:val="20"/>
+          <w:szCs w:val="20"/>
+        </w:rPr>
+        <w:t>We compute 0, actually: 0</w:t>
+      </w:r>
+    </w:p>
+    <w:p>
+      <w:pPr>
+        <w:autoSpaceDE w:val="0"/>
+        <w:autoSpaceDN w:val="0"/>
+        <w:adjustRightInd w:val="0"/>
+        <w:spacing w:after="0" w:line="240" w:lineRule="auto"/>
+        <w:jc w:val="center"/>
+        <w:rPr>
+          <w:rFonts w:ascii="Consolas" w:hAnsi="Consolas" w:cs="Consolas"/>
+          <w:sz w:val="20"/>
+          <w:szCs w:val="20"/>
+        </w:rPr>
+      </w:pPr>
+      <w:r>
+        <w:rPr>
+          <w:rFonts w:ascii="Consolas" w:hAnsi="Consolas" w:cs="Consolas"/>
+          <w:color w:val="000000"/>
+          <w:sz w:val="20"/>
+          <w:szCs w:val="20"/>
+        </w:rPr>
+        <w:t>We compute 1, actually: 1</w:t>
+      </w:r>
+    </w:p>
+    <w:p>
+      <w:pPr>
+        <w:autoSpaceDE w:val="0"/>
+        <w:autoSpaceDN w:val="0"/>
+        <w:adjustRightInd w:val="0"/>
+        <w:spacing w:after="0" w:line="240" w:lineRule="auto"/>
+        <w:jc w:val="center"/>
+        <w:rPr>
+          <w:rFonts w:ascii="Consolas" w:hAnsi="Consolas" w:cs="Consolas"/>
+          <w:sz w:val="20"/>
+          <w:szCs w:val="20"/>
+        </w:rPr>
+      </w:pPr>
+      <w:r>
+        <w:rPr>
+          <w:rFonts w:ascii="Consolas" w:hAnsi="Consolas" w:cs="Consolas"/>
+          <w:color w:val="000000"/>
+          <w:sz w:val="20"/>
+          <w:szCs w:val="20"/>
+        </w:rPr>
+        <w:t>We compute 1, actually: 1</w:t>
+      </w:r>
+    </w:p>
+    <w:p>
+      <w:pPr>
+        <w:autoSpaceDE w:val="0"/>
+        <w:autoSpaceDN w:val="0"/>
+        <w:adjustRightInd w:val="0"/>
+        <w:spacing w:after="0" w:line="240" w:lineRule="auto"/>
+        <w:jc w:val="center"/>
+        <w:rPr>
+          <w:rFonts w:ascii="Consolas" w:hAnsi="Consolas" w:cs="Consolas"/>
+          <w:sz w:val="20"/>
+          <w:szCs w:val="20"/>
+        </w:rPr>
+      </w:pPr>
+      <w:r>
+        <w:rPr>
+          <w:rFonts w:ascii="Consolas" w:hAnsi="Consolas" w:cs="Consolas"/>
+          <w:color w:val="000000"/>
+          <w:sz w:val="20"/>
+          <w:szCs w:val="20"/>
+        </w:rPr>
+        <w:t>We compute 1, actually: 1</w:t>
+      </w:r>
+    </w:p>
+    <w:p>
+      <w:pPr>
+        <w:autoSpaceDE w:val="0"/>
+        <w:autoSpaceDN w:val="0"/>
+        <w:adjustRightInd w:val="0"/>
+        <w:spacing w:after="0" w:line="240" w:lineRule="auto"/>
+        <w:jc w:val="center"/>
+        <w:rPr>
+          <w:rFonts w:ascii="Consolas" w:hAnsi="Consolas" w:cs="Consolas"/>
+          <w:sz w:val="20"/>
+          <w:szCs w:val="20"/>
+        </w:rPr>
+      </w:pPr>
+      <w:r>
+        <w:rPr>
+          <w:rFonts w:ascii="Consolas" w:hAnsi="Consolas" w:cs="Consolas"/>
+          <w:color w:val="000000"/>
+          <w:sz w:val="20"/>
+          <w:szCs w:val="20"/>
+        </w:rPr>
+        <w:t>We compute 1, actually: 1</w:t>
+      </w:r>
+    </w:p>
+    <w:p>
+      <w:pPr>
+        <w:autoSpaceDE w:val="0"/>
+        <w:autoSpaceDN w:val="0"/>
+        <w:adjustRightInd w:val="0"/>
+        <w:spacing w:after="0" w:line="240" w:lineRule="auto"/>
+        <w:jc w:val="center"/>
+        <w:rPr>
+          <w:rFonts w:ascii="Consolas" w:hAnsi="Consolas" w:cs="Consolas"/>
+          <w:sz w:val="20"/>
+          <w:szCs w:val="20"/>
+        </w:rPr>
+      </w:pPr>
+      <w:r>
+        <w:rPr>
+          <w:rFonts w:ascii="Consolas" w:hAnsi="Consolas" w:cs="Consolas"/>
+          <w:color w:val="000000"/>
+          <w:sz w:val="20"/>
+          <w:szCs w:val="20"/>
+        </w:rPr>
+        <w:t>We compute 0, actually: 0</w:t>
+      </w:r>
+    </w:p>
+    <w:p>
+      <w:pPr>
+        <w:autoSpaceDE w:val="0"/>
+        <w:autoSpaceDN w:val="0"/>
+        <w:adjustRightInd w:val="0"/>
+        <w:spacing w:after="0" w:line="240" w:lineRule="auto"/>
+        <w:jc w:val="center"/>
+        <w:rPr>
+          <w:rFonts w:ascii="Consolas" w:hAnsi="Consolas" w:cs="Consolas"/>
+          <w:sz w:val="20"/>
+          <w:szCs w:val="20"/>
+        </w:rPr>
+      </w:pPr>
+      <w:r>
+        <w:rPr>
+          <w:rFonts w:ascii="Consolas" w:hAnsi="Consolas" w:cs="Consolas"/>
+          <w:color w:val="000000"/>
+          <w:sz w:val="20"/>
+          <w:szCs w:val="20"/>
+        </w:rPr>
+        <w:t>We compute 1, actually: 1</w:t>
+      </w:r>
+    </w:p>
+    <w:p>
+      <w:pPr>
+        <w:autoSpaceDE w:val="0"/>
+        <w:autoSpaceDN w:val="0"/>
+        <w:adjustRightInd w:val="0"/>
+        <w:spacing w:after="0" w:line="240" w:lineRule="auto"/>
+        <w:jc w:val="center"/>
+        <w:rPr>
+          <w:rFonts w:ascii="Consolas" w:hAnsi="Consolas" w:cs="Consolas"/>
+          <w:sz w:val="20"/>
+          <w:szCs w:val="20"/>
+        </w:rPr>
+      </w:pPr>
+      <w:r>
+        <w:rPr>
+          <w:rFonts w:ascii="Consolas" w:hAnsi="Consolas" w:cs="Consolas"/>
+          <w:color w:val="000000"/>
+          <w:sz w:val="20"/>
+          <w:szCs w:val="20"/>
+        </w:rPr>
+        <w:t>We compute 0, actually: 0</w:t>
+      </w:r>
+    </w:p>
+    <w:p>
+      <w:pPr>
+        <w:autoSpaceDE w:val="0"/>
+        <w:autoSpaceDN w:val="0"/>
+        <w:adjustRightInd w:val="0"/>
+        <w:spacing w:after="0" w:line="240" w:lineRule="auto"/>
+        <w:jc w:val="center"/>
+        <w:rPr>
+          <w:rFonts w:ascii="Consolas" w:hAnsi="Consolas" w:cs="Consolas"/>
+          <w:sz w:val="20"/>
+          <w:szCs w:val="20"/>
+        </w:rPr>
+      </w:pPr>
+      <w:r>
+        <w:rPr>
+          <w:rFonts w:ascii="Consolas" w:hAnsi="Consolas" w:cs="Consolas"/>
+          <w:color w:val="000000"/>
+          <w:sz w:val="20"/>
+          <w:szCs w:val="20"/>
+        </w:rPr>
+        <w:t>We compute 0, actually: 0</w:t>
+      </w:r>
+    </w:p>
+    <w:p>
+      <w:pPr>
+        <w:autoSpaceDE w:val="0"/>
+        <w:autoSpaceDN w:val="0"/>
+        <w:adjustRightInd w:val="0"/>
+        <w:spacing w:after="0" w:line="240" w:lineRule="auto"/>
+        <w:jc w:val="center"/>
+        <w:rPr>
+          <w:rFonts w:ascii="Consolas" w:hAnsi="Consolas" w:cs="Consolas"/>
+          <w:sz w:val="20"/>
+          <w:szCs w:val="20"/>
+        </w:rPr>
+      </w:pPr>
+      <w:r>
+        <w:rPr>
+          <w:rFonts w:ascii="Consolas" w:hAnsi="Consolas" w:cs="Consolas"/>
+          <w:color w:val="000000"/>
+          <w:sz w:val="20"/>
+          <w:szCs w:val="20"/>
+        </w:rPr>
+        <w:t>We compute 1, actually: 1</w:t>
+      </w:r>
+    </w:p>
+    <w:p>
+      <w:pPr>
+        <w:autoSpaceDE w:val="0"/>
+        <w:autoSpaceDN w:val="0"/>
+        <w:adjustRightInd w:val="0"/>
+        <w:spacing w:after="0" w:line="240" w:lineRule="auto"/>
+        <w:jc w:val="center"/>
+        <w:rPr>
+          <w:rFonts w:ascii="Consolas" w:hAnsi="Consolas" w:cs="Consolas"/>
+          <w:sz w:val="20"/>
+          <w:szCs w:val="20"/>
+        </w:rPr>
+      </w:pPr>
+      <w:r>
+        <w:rPr>
+          <w:rFonts w:ascii="Consolas" w:hAnsi="Consolas" w:cs="Consolas"/>
+          <w:color w:val="000000"/>
+          <w:sz w:val="20"/>
+          <w:szCs w:val="20"/>
+        </w:rPr>
+        <w:t>We compute 1, actually: 1</w:t>
+      </w:r>
+    </w:p>
+    <w:p>
+      <w:pPr>
+        <w:autoSpaceDE w:val="0"/>
+        <w:autoSpaceDN w:val="0"/>
+        <w:adjustRightInd w:val="0"/>
+        <w:spacing w:after="0" w:line="240" w:lineRule="auto"/>
+        <w:jc w:val="center"/>
+        <w:rPr>
+          <w:rFonts w:ascii="Consolas" w:hAnsi="Consolas" w:cs="Consolas"/>
+          <w:sz w:val="20"/>
+          <w:szCs w:val="20"/>
+        </w:rPr>
+      </w:pPr>
+      <w:r>
+        <w:rPr>
+          <w:rFonts w:ascii="Consolas" w:hAnsi="Consolas" w:cs="Consolas"/>
+          <w:color w:val="000000"/>
+          <w:sz w:val="20"/>
+          <w:szCs w:val="20"/>
+        </w:rPr>
+        <w:t>We compute 0, actually: 0</w:t>
+      </w:r>
+    </w:p>
+    <w:p>
+      <w:pPr>
+        <w:autoSpaceDE w:val="0"/>
+        <w:autoSpaceDN w:val="0"/>
+        <w:adjustRightInd w:val="0"/>
+        <w:spacing w:after="0" w:line="240" w:lineRule="auto"/>
+        <w:jc w:val="center"/>
+        <w:rPr>
+          <w:rFonts w:ascii="Consolas" w:hAnsi="Consolas" w:cs="Consolas"/>
+          <w:sz w:val="20"/>
+          <w:szCs w:val="20"/>
+        </w:rPr>
+      </w:pPr>
+      <w:r>
+        <w:rPr>
+          <w:rFonts w:ascii="Consolas" w:hAnsi="Consolas" w:cs="Consolas"/>
+          <w:color w:val="000000"/>
+          <w:sz w:val="20"/>
+          <w:szCs w:val="20"/>
+        </w:rPr>
+        <w:t>We compute 1, actually: 1</w:t>
+      </w:r>
+    </w:p>
+    <w:p>
+      <w:pPr>
+        <w:autoSpaceDE w:val="0"/>
+        <w:autoSpaceDN w:val="0"/>
+        <w:adjustRightInd w:val="0"/>
+        <w:spacing w:after="0" w:line="240" w:lineRule="auto"/>
+        <w:jc w:val="center"/>
+        <w:rPr>
+          <w:rFonts w:ascii="Consolas" w:hAnsi="Consolas" w:cs="Consolas"/>
+          <w:sz w:val="20"/>
+          <w:szCs w:val="20"/>
+        </w:rPr>
+      </w:pPr>
+      <w:r>
+        <w:rPr>
+          <w:rFonts w:ascii="Consolas" w:hAnsi="Consolas" w:cs="Consolas"/>
+          <w:color w:val="000000"/>
+          <w:sz w:val="20"/>
+          <w:szCs w:val="20"/>
+        </w:rPr>
+        <w:t>We compute 1, actually: 1</w:t>
+      </w:r>
+    </w:p>
+    <w:p>
+      <w:pPr>
+        <w:autoSpaceDE w:val="0"/>
+        <w:autoSpaceDN w:val="0"/>
+        <w:adjustRightInd w:val="0"/>
+        <w:spacing w:after="0" w:line="240" w:lineRule="auto"/>
+        <w:jc w:val="center"/>
+        <w:rPr>
+          <w:rFonts w:ascii="Consolas" w:hAnsi="Consolas" w:cs="Consolas"/>
+          <w:sz w:val="20"/>
+          <w:szCs w:val="20"/>
+        </w:rPr>
+      </w:pPr>
+      <w:r>
+        <w:rPr>
+          <w:rFonts w:ascii="Consolas" w:hAnsi="Consolas" w:cs="Consolas"/>
+          <w:color w:val="000000"/>
+          <w:sz w:val="20"/>
+          <w:szCs w:val="20"/>
+        </w:rPr>
+        <w:t>We compute 0, actually: 0</w:t>
+      </w:r>
+    </w:p>
+    <w:p>
+      <w:pPr>
+        <w:autoSpaceDE w:val="0"/>
+        <w:autoSpaceDN w:val="0"/>
+        <w:adjustRightInd w:val="0"/>
+        <w:spacing w:after="0" w:line="240" w:lineRule="auto"/>
+        <w:jc w:val="center"/>
+        <w:rPr>
+          <w:rFonts w:ascii="Consolas" w:hAnsi="Consolas" w:cs="Consolas"/>
+          <w:sz w:val="20"/>
+          <w:szCs w:val="20"/>
+        </w:rPr>
+      </w:pPr>
+      <w:r>
+        <w:rPr>
+          <w:rFonts w:ascii="Consolas" w:hAnsi="Consolas" w:cs="Consolas"/>
+          <w:color w:val="000000"/>
+          <w:sz w:val="20"/>
+          <w:szCs w:val="20"/>
+        </w:rPr>
+        <w:t>We compute 1, actually: 1</w:t>
+      </w:r>
+    </w:p>
+    <w:p>
+      <w:pPr>
+        <w:autoSpaceDE w:val="0"/>
+        <w:autoSpaceDN w:val="0"/>
+        <w:adjustRightInd w:val="0"/>
+        <w:spacing w:after="0" w:line="240" w:lineRule="auto"/>
+        <w:jc w:val="center"/>
+        <w:rPr>
+          <w:rFonts w:ascii="Consolas" w:hAnsi="Consolas" w:cs="Consolas"/>
+          <w:sz w:val="20"/>
+          <w:szCs w:val="20"/>
+        </w:rPr>
+      </w:pPr>
+      <w:r>
+        <w:rPr>
+          <w:rFonts w:ascii="Consolas" w:hAnsi="Consolas" w:cs="Consolas"/>
+          <w:color w:val="000000"/>
+          <w:sz w:val="20"/>
+          <w:szCs w:val="20"/>
+        </w:rPr>
+        <w:t>We compute 0, actually: 0</w:t>
+      </w:r>
+    </w:p>
+    <w:p>
+      <w:pPr>
+        <w:autoSpaceDE w:val="0"/>
+        <w:autoSpaceDN w:val="0"/>
+        <w:adjustRightInd w:val="0"/>
+        <w:spacing w:after="0" w:line="240" w:lineRule="auto"/>
+        <w:jc w:val="center"/>
+        <w:rPr>
+          <w:rFonts w:ascii="Consolas" w:hAnsi="Consolas" w:cs="Consolas"/>
+          <w:sz w:val="20"/>
+          <w:szCs w:val="20"/>
+        </w:rPr>
+      </w:pPr>
+      <w:r>
+        <w:rPr>
+          <w:rFonts w:ascii="Consolas" w:hAnsi="Consolas" w:cs="Consolas"/>
+          <w:color w:val="000000"/>
+          <w:sz w:val="20"/>
+          <w:szCs w:val="20"/>
+        </w:rPr>
+        <w:t>We compute 1, actually: 1</w:t>
+      </w:r>
+    </w:p>
+    <w:p>
+      <w:pPr>
+        <w:autoSpaceDE w:val="0"/>
+        <w:autoSpaceDN w:val="0"/>
+        <w:adjustRightInd w:val="0"/>
+        <w:spacing w:after="0" w:line="240" w:lineRule="auto"/>
+        <w:jc w:val="center"/>
+        <w:rPr>
+          <w:rFonts w:ascii="Consolas" w:hAnsi="Consolas" w:cs="Consolas"/>
+          <w:sz w:val="20"/>
+          <w:szCs w:val="20"/>
+        </w:rPr>
+      </w:pPr>
+      <w:r>
+        <w:rPr>
+          <w:rFonts w:ascii="Consolas" w:hAnsi="Consolas" w:cs="Consolas"/>
+          <w:color w:val="000000"/>
+          <w:sz w:val="20"/>
+          <w:szCs w:val="20"/>
+        </w:rPr>
+        <w:t>We compute 0, actually: 0</w:t>
+      </w:r>
+    </w:p>
+    <w:p>
+      <w:pPr>
+        <w:autoSpaceDE w:val="0"/>
+        <w:autoSpaceDN w:val="0"/>
+        <w:adjustRightInd w:val="0"/>
+        <w:spacing w:after="0" w:line="240" w:lineRule="auto"/>
+        <w:jc w:val="center"/>
+        <w:rPr>
+          <w:rFonts w:ascii="Consolas" w:hAnsi="Consolas" w:cs="Consolas"/>
+          <w:sz w:val="20"/>
+          <w:szCs w:val="20"/>
+        </w:rPr>
+      </w:pPr>
+      <w:r>
+        <w:rPr>
+          <w:rFonts w:ascii="Consolas" w:hAnsi="Consolas" w:cs="Consolas"/>
+          <w:color w:val="000000"/>
+          <w:sz w:val="20"/>
+          <w:szCs w:val="20"/>
+        </w:rPr>
+        <w:t>We compute 1, actually: 1</w:t>
+      </w:r>
+    </w:p>
+    <w:p>
+      <w:pPr>
+        <w:autoSpaceDE w:val="0"/>
+        <w:autoSpaceDN w:val="0"/>
+        <w:adjustRightInd w:val="0"/>
+        <w:spacing w:after="0" w:line="240" w:lineRule="auto"/>
+        <w:jc w:val="center"/>
+        <w:rPr>
+          <w:rFonts w:ascii="Consolas" w:hAnsi="Consolas" w:cs="Consolas"/>
+          <w:sz w:val="20"/>
+          <w:szCs w:val="20"/>
+        </w:rPr>
+      </w:pPr>
+      <w:r>
+        <w:rPr>
+          <w:rFonts w:ascii="Consolas" w:hAnsi="Consolas" w:cs="Consolas"/>
+          <w:color w:val="000000"/>
+          <w:sz w:val="20"/>
+          <w:szCs w:val="20"/>
+        </w:rPr>
+        <w:t>We compute 0, actually: 0</w:t>
+      </w:r>
+    </w:p>
+    <w:p>
+      <w:pPr>
+        <w:autoSpaceDE w:val="0"/>
+        <w:autoSpaceDN w:val="0"/>
+        <w:adjustRightInd w:val="0"/>
+        <w:spacing w:after="0" w:line="240" w:lineRule="auto"/>
+        <w:jc w:val="center"/>
+        <w:rPr>
+          <w:rFonts w:ascii="Consolas" w:hAnsi="Consolas" w:cs="Consolas"/>
+          <w:sz w:val="20"/>
+          <w:szCs w:val="20"/>
+        </w:rPr>
+      </w:pPr>
+      <w:r>
+        <w:rPr>
+          <w:rFonts w:ascii="Consolas" w:hAnsi="Consolas" w:cs="Consolas"/>
+          <w:color w:val="000000"/>
+          <w:sz w:val="20"/>
+          <w:szCs w:val="20"/>
+        </w:rPr>
+        <w:t>We compute 0, actually: 0</w:t>
+      </w:r>
+    </w:p>
+    <w:p>
+      <w:pPr>
+        <w:autoSpaceDE w:val="0"/>
+        <w:autoSpaceDN w:val="0"/>
+        <w:adjustRightInd w:val="0"/>
+        <w:spacing w:after="0" w:line="240" w:lineRule="auto"/>
+        <w:jc w:val="center"/>
+        <w:rPr>
+          <w:rFonts w:ascii="Consolas" w:hAnsi="Consolas" w:cs="Consolas"/>
+          <w:sz w:val="20"/>
+          <w:szCs w:val="20"/>
+        </w:rPr>
+      </w:pPr>
+      <w:r>
+        <w:rPr>
+          <w:rFonts w:ascii="Consolas" w:hAnsi="Consolas" w:cs="Consolas"/>
+          <w:color w:val="000000"/>
+          <w:sz w:val="20"/>
+          <w:szCs w:val="20"/>
+        </w:rPr>
+        <w:t>We compute 1, actually: 1</w:t>
+      </w:r>
+    </w:p>
+    <w:p>
+      <w:pPr>
+        <w:autoSpaceDE w:val="0"/>
+        <w:autoSpaceDN w:val="0"/>
+        <w:adjustRightInd w:val="0"/>
+        <w:spacing w:after="0" w:line="240" w:lineRule="auto"/>
+        <w:jc w:val="center"/>
+        <w:rPr>
+          <w:rFonts w:ascii="Consolas" w:hAnsi="Consolas" w:cs="Consolas"/>
+          <w:sz w:val="20"/>
+          <w:szCs w:val="20"/>
+        </w:rPr>
+      </w:pPr>
+      <w:r>
+        <w:rPr>
+          <w:rFonts w:ascii="Consolas" w:hAnsi="Consolas" w:cs="Consolas"/>
+          <w:color w:val="000000"/>
+          <w:sz w:val="20"/>
+          <w:szCs w:val="20"/>
+        </w:rPr>
+        <w:t>We compute 1, actually: 1</w:t>
+      </w:r>
+    </w:p>
+    <w:p>
+      <w:pPr>
+        <w:autoSpaceDE w:val="0"/>
+        <w:autoSpaceDN w:val="0"/>
+        <w:adjustRightInd w:val="0"/>
+        <w:spacing w:after="0" w:line="240" w:lineRule="auto"/>
+        <w:jc w:val="center"/>
+        <w:rPr>
+          <w:rFonts w:ascii="Consolas" w:hAnsi="Consolas" w:cs="Consolas"/>
+          <w:sz w:val="20"/>
+          <w:szCs w:val="20"/>
+        </w:rPr>
+      </w:pPr>
+      <w:r>
+        <w:rPr>
+          <w:rFonts w:ascii="Consolas" w:hAnsi="Consolas" w:cs="Consolas"/>
+          <w:color w:val="000000"/>
+          <w:sz w:val="20"/>
+          <w:szCs w:val="20"/>
+        </w:rPr>
+        <w:t>We compute 0, actually: 0</w:t>
+      </w:r>
+    </w:p>
+    <w:p>
+      <w:pPr>
+        <w:autoSpaceDE w:val="0"/>
+        <w:autoSpaceDN w:val="0"/>
+        <w:adjustRightInd w:val="0"/>
+        <w:spacing w:after="0" w:line="240" w:lineRule="auto"/>
+        <w:jc w:val="center"/>
+        <w:rPr>
+          <w:rFonts w:ascii="Consolas" w:hAnsi="Consolas" w:cs="Consolas"/>
+          <w:sz w:val="20"/>
+          <w:szCs w:val="20"/>
+        </w:rPr>
+      </w:pPr>
+      <w:r>
+        <w:rPr>
+          <w:rFonts w:ascii="Consolas" w:hAnsi="Consolas" w:cs="Consolas"/>
+          <w:color w:val="000000"/>
+          <w:sz w:val="20"/>
+          <w:szCs w:val="20"/>
+        </w:rPr>
+        <w:t>We compute 0, actually: 0</w:t>
+      </w:r>
+    </w:p>
+    <w:p>
+      <w:pPr>
+        <w:autoSpaceDE w:val="0"/>
+        <w:autoSpaceDN w:val="0"/>
+        <w:adjustRightInd w:val="0"/>
+        <w:spacing w:after="0" w:line="240" w:lineRule="auto"/>
+        <w:jc w:val="center"/>
+        <w:rPr>
+          <w:rFonts w:ascii="Consolas" w:hAnsi="Consolas" w:cs="Consolas"/>
+          <w:sz w:val="20"/>
+          <w:szCs w:val="20"/>
+        </w:rPr>
+      </w:pPr>
+      <w:r>
+        <w:rPr>
+          <w:rFonts w:ascii="Consolas" w:hAnsi="Consolas" w:cs="Consolas"/>
+          <w:color w:val="000000"/>
+          <w:sz w:val="20"/>
+          <w:szCs w:val="20"/>
+        </w:rPr>
+        <w:t>We compute 0, actually: 0</w:t>
+      </w:r>
+    </w:p>
+    <w:p>
+      <w:pPr>
+        <w:autoSpaceDE w:val="0"/>
+        <w:autoSpaceDN w:val="0"/>
+        <w:adjustRightInd w:val="0"/>
+        <w:spacing w:after="0" w:line="240" w:lineRule="auto"/>
+        <w:jc w:val="center"/>
+        <w:rPr>
+          <w:rFonts w:ascii="Consolas" w:hAnsi="Consolas" w:cs="Consolas"/>
+          <w:sz w:val="20"/>
+          <w:szCs w:val="20"/>
+        </w:rPr>
+      </w:pPr>
+      <w:r>
+        <w:rPr>
+          <w:rFonts w:ascii="Consolas" w:hAnsi="Consolas" w:cs="Consolas"/>
+          <w:color w:val="000000"/>
+          <w:sz w:val="20"/>
+          <w:szCs w:val="20"/>
+        </w:rPr>
+        <w:t>We compute 1, actually: 1</w:t>
+      </w:r>
+    </w:p>
+    <w:p>
+      <w:pPr>
+        <w:autoSpaceDE w:val="0"/>
+        <w:autoSpaceDN w:val="0"/>
+        <w:adjustRightInd w:val="0"/>
+        <w:spacing w:after="0" w:line="240" w:lineRule="auto"/>
+        <w:jc w:val="center"/>
+        <w:rPr>
+          <w:rFonts w:ascii="Consolas" w:hAnsi="Consolas" w:cs="Consolas"/>
+          <w:sz w:val="20"/>
+          <w:szCs w:val="20"/>
+        </w:rPr>
+      </w:pPr>
+      <w:r>
+        <w:rPr>
+          <w:rFonts w:ascii="Consolas" w:hAnsi="Consolas" w:cs="Consolas"/>
+          <w:color w:val="000000"/>
+          <w:sz w:val="20"/>
+          <w:szCs w:val="20"/>
+        </w:rPr>
+        <w:t>We compute 0, actually: 0</w:t>
+      </w:r>
+    </w:p>
+    <w:p>
+      <w:pPr>
+        <w:autoSpaceDE w:val="0"/>
+        <w:autoSpaceDN w:val="0"/>
+        <w:adjustRightInd w:val="0"/>
+        <w:spacing w:after="0" w:line="240" w:lineRule="auto"/>
+        <w:jc w:val="center"/>
+        <w:rPr>
+          <w:rFonts w:ascii="Consolas" w:hAnsi="Consolas" w:cs="Consolas"/>
+          <w:sz w:val="20"/>
+          <w:szCs w:val="20"/>
+        </w:rPr>
+      </w:pPr>
+      <w:r>
+        <w:rPr>
+          <w:rFonts w:ascii="Consolas" w:hAnsi="Consolas" w:cs="Consolas"/>
+          <w:color w:val="000000"/>
+          <w:sz w:val="20"/>
+          <w:szCs w:val="20"/>
+        </w:rPr>
+        <w:t>We compute 0, actually: 0</w:t>
+      </w:r>
+    </w:p>
+    <w:p>
+      <w:pPr>
+        <w:autoSpaceDE w:val="0"/>
+        <w:autoSpaceDN w:val="0"/>
+        <w:adjustRightInd w:val="0"/>
+        <w:spacing w:after="0" w:line="240" w:lineRule="auto"/>
+        <w:jc w:val="center"/>
+        <w:rPr>
+          <w:rFonts w:ascii="Consolas" w:hAnsi="Consolas" w:cs="Consolas"/>
+          <w:sz w:val="20"/>
+          <w:szCs w:val="20"/>
+        </w:rPr>
+      </w:pPr>
+      <w:r>
+        <w:rPr>
+          <w:rFonts w:ascii="Consolas" w:hAnsi="Consolas" w:cs="Consolas"/>
+          <w:color w:val="000000"/>
+          <w:sz w:val="20"/>
+          <w:szCs w:val="20"/>
+        </w:rPr>
+        <w:t>We compute 0, actually: 0</w:t>
+      </w:r>
+    </w:p>
+    <w:p>
+      <w:pPr>
+        <w:autoSpaceDE w:val="0"/>
+        <w:autoSpaceDN w:val="0"/>
+        <w:adjustRightInd w:val="0"/>
+        <w:spacing w:after="0" w:line="240" w:lineRule="auto"/>
+        <w:jc w:val="center"/>
+        <w:rPr>
+          <w:rFonts w:ascii="Consolas" w:hAnsi="Consolas" w:cs="Consolas"/>
+          <w:sz w:val="20"/>
+          <w:szCs w:val="20"/>
+        </w:rPr>
+      </w:pPr>
+      <w:r>
+        <w:rPr>
+          <w:rFonts w:ascii="Consolas" w:hAnsi="Consolas" w:cs="Consolas"/>
+          <w:color w:val="000000"/>
+          <w:sz w:val="20"/>
+          <w:szCs w:val="20"/>
+        </w:rPr>
+        <w:t>We compute 1, actually: 1</w:t>
+      </w:r>
+    </w:p>
+    <w:p>
+      <w:pPr>
+        <w:autoSpaceDE w:val="0"/>
+        <w:autoSpaceDN w:val="0"/>
+        <w:adjustRightInd w:val="0"/>
+        <w:spacing w:after="0" w:line="240" w:lineRule="auto"/>
+        <w:jc w:val="center"/>
+        <w:rPr>
+          <w:rFonts w:ascii="Consolas" w:hAnsi="Consolas" w:cs="Consolas"/>
+          <w:sz w:val="20"/>
+          <w:szCs w:val="20"/>
+        </w:rPr>
+      </w:pPr>
+      <w:r>
+        <w:rPr>
+          <w:rFonts w:ascii="Consolas" w:hAnsi="Consolas" w:cs="Consolas"/>
+          <w:color w:val="000000"/>
+          <w:sz w:val="20"/>
+          <w:szCs w:val="20"/>
+        </w:rPr>
+        <w:t>We compute 0, actually: 0</w:t>
+      </w:r>
+    </w:p>
+    <w:p>
+      <w:pPr>
+        <w:autoSpaceDE w:val="0"/>
+        <w:autoSpaceDN w:val="0"/>
+        <w:adjustRightInd w:val="0"/>
+        <w:spacing w:after="0" w:line="240" w:lineRule="auto"/>
+        <w:jc w:val="center"/>
+        <w:rPr>
+          <w:rFonts w:ascii="Consolas" w:hAnsi="Consolas" w:cs="Consolas"/>
+          <w:sz w:val="20"/>
+          <w:szCs w:val="20"/>
+        </w:rPr>
+      </w:pPr>
+      <w:r>
+        <w:rPr>
+          <w:rFonts w:ascii="Consolas" w:hAnsi="Consolas" w:cs="Consolas"/>
+          <w:color w:val="000000"/>
+          <w:sz w:val="20"/>
+          <w:szCs w:val="20"/>
+        </w:rPr>
+        <w:t>We compute 1, actually: 1</w:t>
+      </w:r>
+    </w:p>
+    <w:p>
+      <w:pPr>
+        <w:autoSpaceDE w:val="0"/>
+        <w:autoSpaceDN w:val="0"/>
+        <w:adjustRightInd w:val="0"/>
+        <w:spacing w:after="0" w:line="240" w:lineRule="auto"/>
+        <w:jc w:val="center"/>
+        <w:rPr>
+          <w:rFonts w:ascii="Consolas" w:hAnsi="Consolas" w:cs="Consolas"/>
+          <w:sz w:val="20"/>
+          <w:szCs w:val="20"/>
+        </w:rPr>
+      </w:pPr>
+      <w:r>
+        <w:rPr>
+          <w:rFonts w:ascii="Consolas" w:hAnsi="Consolas" w:cs="Consolas"/>
+          <w:color w:val="000000"/>
+          <w:sz w:val="20"/>
+          <w:szCs w:val="20"/>
+        </w:rPr>
+        <w:t>We compute 1, actually: 1</w:t>
+      </w:r>
+    </w:p>
+    <w:p>
+      <w:pPr>
+        <w:autoSpaceDE w:val="0"/>
+        <w:autoSpaceDN w:val="0"/>
+        <w:adjustRightInd w:val="0"/>
+        <w:spacing w:after="0" w:line="240" w:lineRule="auto"/>
+        <w:jc w:val="center"/>
+        <w:rPr>
+          <w:rFonts w:ascii="Consolas" w:hAnsi="Consolas" w:cs="Consolas"/>
+          <w:sz w:val="20"/>
+          <w:szCs w:val="20"/>
+        </w:rPr>
+      </w:pPr>
+      <w:r>
+        <w:rPr>
+          <w:rFonts w:ascii="Consolas" w:hAnsi="Consolas" w:cs="Consolas"/>
+          <w:color w:val="000000"/>
+          <w:sz w:val="20"/>
+          <w:szCs w:val="20"/>
+        </w:rPr>
+        <w:t>We compute 1, actually: 1</w:t>
+      </w:r>
+    </w:p>
+    <w:p>
+      <w:pPr>
+        <w:autoSpaceDE w:val="0"/>
+        <w:autoSpaceDN w:val="0"/>
+        <w:adjustRightInd w:val="0"/>
+        <w:spacing w:after="0" w:line="240" w:lineRule="auto"/>
+        <w:jc w:val="center"/>
+        <w:rPr>
+          <w:rFonts w:ascii="Consolas" w:hAnsi="Consolas" w:cs="Consolas"/>
+          <w:sz w:val="20"/>
+          <w:szCs w:val="20"/>
+        </w:rPr>
+      </w:pPr>
+      <w:r>
+        <w:rPr>
+          <w:rFonts w:ascii="Consolas" w:hAnsi="Consolas" w:cs="Consolas"/>
+          <w:color w:val="000000"/>
+          <w:sz w:val="20"/>
+          <w:szCs w:val="20"/>
+        </w:rPr>
+        <w:t>We compute 1, actually: 1</w:t>
+      </w:r>
+    </w:p>
+    <w:p>
+      <w:pPr>
+        <w:autoSpaceDE w:val="0"/>
+        <w:autoSpaceDN w:val="0"/>
+        <w:adjustRightInd w:val="0"/>
+        <w:spacing w:after="0" w:line="240" w:lineRule="auto"/>
+        <w:jc w:val="center"/>
+        <w:rPr>
+          <w:rFonts w:ascii="Consolas" w:hAnsi="Consolas" w:cs="Consolas"/>
+          <w:sz w:val="20"/>
+          <w:szCs w:val="20"/>
+        </w:rPr>
+      </w:pPr>
+      <w:r>
+        <w:rPr>
+          <w:rFonts w:ascii="Consolas" w:hAnsi="Consolas" w:cs="Consolas"/>
+          <w:color w:val="000000"/>
+          <w:sz w:val="20"/>
+          <w:szCs w:val="20"/>
+        </w:rPr>
+        <w:t>We compute 0, actually: 0</w:t>
+      </w:r>
+    </w:p>
+    <w:p>
+      <w:pPr>
+        <w:autoSpaceDE w:val="0"/>
+        <w:autoSpaceDN w:val="0"/>
+        <w:adjustRightInd w:val="0"/>
+        <w:spacing w:after="0" w:line="240" w:lineRule="auto"/>
+        <w:jc w:val="center"/>
+        <w:rPr>
+          <w:rFonts w:ascii="Consolas" w:hAnsi="Consolas" w:cs="Consolas"/>
+          <w:sz w:val="20"/>
+          <w:szCs w:val="20"/>
+        </w:rPr>
+      </w:pPr>
+      <w:r>
+        <w:rPr>
+          <w:rFonts w:ascii="Consolas" w:hAnsi="Consolas" w:cs="Consolas"/>
+          <w:color w:val="000000"/>
+          <w:sz w:val="20"/>
+          <w:szCs w:val="20"/>
+        </w:rPr>
+        <w:t>We compute 1, actually: 1</w:t>
+      </w:r>
+    </w:p>
+    <w:p>
+      <w:pPr>
+        <w:autoSpaceDE w:val="0"/>
+        <w:autoSpaceDN w:val="0"/>
+        <w:adjustRightInd w:val="0"/>
+        <w:spacing w:after="0" w:line="240" w:lineRule="auto"/>
+        <w:jc w:val="center"/>
+        <w:rPr>
+          <w:rFonts w:ascii="Consolas" w:hAnsi="Consolas" w:cs="Consolas"/>
+          <w:sz w:val="20"/>
+          <w:szCs w:val="20"/>
+        </w:rPr>
+      </w:pPr>
+      <w:r>
+        <w:rPr>
+          <w:rFonts w:ascii="Consolas" w:hAnsi="Consolas" w:cs="Consolas"/>
+          <w:color w:val="000000"/>
+          <w:sz w:val="20"/>
+          <w:szCs w:val="20"/>
+        </w:rPr>
+        <w:t>We compute 0, actually: 0</w:t>
+      </w:r>
+    </w:p>
+    <w:p>
+      <w:pPr>
+        <w:autoSpaceDE w:val="0"/>
+        <w:autoSpaceDN w:val="0"/>
+        <w:adjustRightInd w:val="0"/>
+        <w:spacing w:after="0" w:line="240" w:lineRule="auto"/>
+        <w:jc w:val="center"/>
+        <w:rPr>
+          <w:rFonts w:ascii="Consolas" w:hAnsi="Consolas" w:cs="Consolas"/>
+          <w:sz w:val="20"/>
+          <w:szCs w:val="20"/>
+        </w:rPr>
+      </w:pPr>
+      <w:r>
+        <w:rPr>
+          <w:rFonts w:ascii="Consolas" w:hAnsi="Consolas" w:cs="Consolas"/>
+          <w:color w:val="000000"/>
+          <w:sz w:val="20"/>
+          <w:szCs w:val="20"/>
+        </w:rPr>
+        <w:t>We compute 0, actually: 0</w:t>
+      </w:r>
+    </w:p>
+    <w:p>
+      <w:pPr>
+        <w:autoSpaceDE w:val="0"/>
+        <w:autoSpaceDN w:val="0"/>
+        <w:adjustRightInd w:val="0"/>
+        <w:spacing w:after="0" w:line="240" w:lineRule="auto"/>
+        <w:jc w:val="center"/>
+        <w:rPr>
+          <w:rFonts w:ascii="Consolas" w:hAnsi="Consolas" w:cs="Consolas"/>
+          <w:sz w:val="20"/>
+          <w:szCs w:val="20"/>
+        </w:rPr>
+      </w:pPr>
+      <w:r>
+        <w:rPr>
+          <w:rFonts w:ascii="Consolas" w:hAnsi="Consolas" w:cs="Consolas"/>
+          <w:color w:val="000000"/>
+          <w:sz w:val="20"/>
+          <w:szCs w:val="20"/>
+        </w:rPr>
+        <w:t>We compute 1, actually: 1</w:t>
+      </w:r>
+    </w:p>
+    <w:p>
+      <w:pPr>
+        <w:autoSpaceDE w:val="0"/>
+        <w:autoSpaceDN w:val="0"/>
+        <w:adjustRightInd w:val="0"/>
+        <w:spacing w:after="0" w:line="240" w:lineRule="auto"/>
+        <w:jc w:val="center"/>
+        <w:rPr>
+          <w:rFonts w:ascii="Consolas" w:hAnsi="Consolas" w:cs="Consolas"/>
+          <w:sz w:val="20"/>
+          <w:szCs w:val="20"/>
+        </w:rPr>
+      </w:pPr>
+      <w:r>
+        <w:rPr>
+          <w:rFonts w:ascii="Consolas" w:hAnsi="Consolas" w:cs="Consolas"/>
+          <w:color w:val="000000"/>
+          <w:sz w:val="20"/>
+          <w:szCs w:val="20"/>
+        </w:rPr>
+        <w:t>We compute 1, actually: 1</w:t>
+      </w:r>
+    </w:p>
+    <w:p>
+      <w:pPr>
+        <w:autoSpaceDE w:val="0"/>
+        <w:autoSpaceDN w:val="0"/>
+        <w:adjustRightInd w:val="0"/>
+        <w:spacing w:after="0" w:line="240" w:lineRule="auto"/>
+        <w:jc w:val="center"/>
+        <w:rPr>
+          <w:rFonts w:ascii="Consolas" w:hAnsi="Consolas" w:cs="Consolas"/>
+          <w:sz w:val="20"/>
+          <w:szCs w:val="20"/>
+        </w:rPr>
+      </w:pPr>
+      <w:r>
+        <w:rPr>
+          <w:rFonts w:ascii="Consolas" w:hAnsi="Consolas" w:cs="Consolas"/>
+          <w:color w:val="000000"/>
+          <w:sz w:val="20"/>
+          <w:szCs w:val="20"/>
+        </w:rPr>
+        <w:t>We compute 1, actually: 1</w:t>
+      </w:r>
+    </w:p>
+    <w:p>
+      <w:pPr>
+        <w:autoSpaceDE w:val="0"/>
+        <w:autoSpaceDN w:val="0"/>
+        <w:adjustRightInd w:val="0"/>
+        <w:spacing w:after="0" w:line="240" w:lineRule="auto"/>
+        <w:jc w:val="center"/>
+        <w:rPr>
+          <w:rFonts w:ascii="Consolas" w:hAnsi="Consolas" w:cs="Consolas"/>
+          <w:sz w:val="20"/>
+          <w:szCs w:val="20"/>
+        </w:rPr>
+      </w:pPr>
+      <w:r>
+        <w:rPr>
+          <w:rFonts w:ascii="Consolas" w:hAnsi="Consolas" w:cs="Consolas"/>
+          <w:color w:val="000000"/>
+          <w:sz w:val="20"/>
+          <w:szCs w:val="20"/>
+        </w:rPr>
+        <w:t>We compute 0, actually: 0</w:t>
       </w:r>
     </w:p>
     <w:p>
@@ -2038,6 +1917,144 @@
           <w:szCs w:val="20"/>
         </w:rPr>
         <w:lastRenderedPageBreak/>
+        <w:t>We compute 0, actually: 0</w:t>
+      </w:r>
+    </w:p>
+    <w:p>
+      <w:pPr>
+        <w:autoSpaceDE w:val="0"/>
+        <w:autoSpaceDN w:val="0"/>
+        <w:adjustRightInd w:val="0"/>
+        <w:spacing w:after="0" w:line="240" w:lineRule="auto"/>
+        <w:jc w:val="center"/>
+        <w:rPr>
+          <w:rFonts w:ascii="Consolas" w:hAnsi="Consolas" w:cs="Consolas"/>
+          <w:sz w:val="20"/>
+          <w:szCs w:val="20"/>
+        </w:rPr>
+      </w:pPr>
+      <w:r>
+        <w:rPr>
+          <w:rFonts w:ascii="Consolas" w:hAnsi="Consolas" w:cs="Consolas"/>
+          <w:color w:val="000000"/>
+          <w:sz w:val="20"/>
+          <w:szCs w:val="20"/>
+        </w:rPr>
+        <w:t>We compute 1, actually: 1</w:t>
+      </w:r>
+    </w:p>
+    <w:p>
+      <w:pPr>
+        <w:autoSpaceDE w:val="0"/>
+        <w:autoSpaceDN w:val="0"/>
+        <w:adjustRightInd w:val="0"/>
+        <w:spacing w:after="0" w:line="240" w:lineRule="auto"/>
+        <w:jc w:val="center"/>
+        <w:rPr>
+          <w:rFonts w:ascii="Consolas" w:hAnsi="Consolas" w:cs="Consolas"/>
+          <w:sz w:val="20"/>
+          <w:szCs w:val="20"/>
+        </w:rPr>
+      </w:pPr>
+      <w:r>
+        <w:rPr>
+          <w:rFonts w:ascii="Consolas" w:hAnsi="Consolas" w:cs="Consolas"/>
+          <w:color w:val="000000"/>
+          <w:sz w:val="20"/>
+          <w:szCs w:val="20"/>
+        </w:rPr>
+        <w:t>We compute 1, actually: 1</w:t>
+      </w:r>
+    </w:p>
+    <w:p>
+      <w:pPr>
+        <w:autoSpaceDE w:val="0"/>
+        <w:autoSpaceDN w:val="0"/>
+        <w:adjustRightInd w:val="0"/>
+        <w:spacing w:after="0" w:line="240" w:lineRule="auto"/>
+        <w:jc w:val="center"/>
+        <w:rPr>
+          <w:rFonts w:ascii="Consolas" w:hAnsi="Consolas" w:cs="Consolas"/>
+          <w:sz w:val="20"/>
+          <w:szCs w:val="20"/>
+        </w:rPr>
+      </w:pPr>
+      <w:r>
+        <w:rPr>
+          <w:rFonts w:ascii="Consolas" w:hAnsi="Consolas" w:cs="Consolas"/>
+          <w:color w:val="000000"/>
+          <w:sz w:val="20"/>
+          <w:szCs w:val="20"/>
+        </w:rPr>
+        <w:t>We compute 1, actually: 1</w:t>
+      </w:r>
+    </w:p>
+    <w:p>
+      <w:pPr>
+        <w:autoSpaceDE w:val="0"/>
+        <w:autoSpaceDN w:val="0"/>
+        <w:adjustRightInd w:val="0"/>
+        <w:spacing w:after="0" w:line="240" w:lineRule="auto"/>
+        <w:jc w:val="center"/>
+        <w:rPr>
+          <w:rFonts w:ascii="Consolas" w:hAnsi="Consolas" w:cs="Consolas"/>
+          <w:sz w:val="20"/>
+          <w:szCs w:val="20"/>
+        </w:rPr>
+      </w:pPr>
+      <w:r>
+        <w:rPr>
+          <w:rFonts w:ascii="Consolas" w:hAnsi="Consolas" w:cs="Consolas"/>
+          <w:color w:val="000000"/>
+          <w:sz w:val="20"/>
+          <w:szCs w:val="20"/>
+        </w:rPr>
+        <w:t>We compute 1, actually: 1</w:t>
+      </w:r>
+    </w:p>
+    <w:p>
+      <w:pPr>
+        <w:autoSpaceDE w:val="0"/>
+        <w:autoSpaceDN w:val="0"/>
+        <w:adjustRightInd w:val="0"/>
+        <w:spacing w:after="0" w:line="240" w:lineRule="auto"/>
+        <w:jc w:val="center"/>
+        <w:rPr>
+          <w:rFonts w:ascii="Consolas" w:hAnsi="Consolas" w:cs="Consolas"/>
+          <w:sz w:val="20"/>
+          <w:szCs w:val="20"/>
+        </w:rPr>
+      </w:pPr>
+      <w:r>
+        <w:rPr>
+          <w:rFonts w:ascii="Consolas" w:hAnsi="Consolas" w:cs="Consolas"/>
+          <w:color w:val="000000"/>
+          <w:sz w:val="20"/>
+          <w:szCs w:val="20"/>
+        </w:rPr>
+        <w:t>We compute 0, actually: 0</w:t>
+      </w:r>
+    </w:p>
+    <w:p>
+      <w:pPr>
+        <w:autoSpaceDE w:val="0"/>
+        <w:autoSpaceDN w:val="0"/>
+        <w:adjustRightInd w:val="0"/>
+        <w:spacing w:after="0" w:line="240" w:lineRule="auto"/>
+        <w:jc w:val="center"/>
+        <w:rPr>
+          <w:rFonts w:ascii="Consolas" w:hAnsi="Consolas" w:cs="Consolas"/>
+          <w:sz w:val="20"/>
+          <w:szCs w:val="20"/>
+        </w:rPr>
+      </w:pPr>
+      <w:r>
+        <w:rPr>
+          <w:rFonts w:ascii="Consolas" w:hAnsi="Consolas" w:cs="Consolas"/>
+          <w:color w:val="000000"/>
+          <w:sz w:val="20"/>
+          <w:szCs w:val="20"/>
+        </w:rPr>
         <w:t>We compute 1, actually: 1</w:t>
       </w:r>
     </w:p>
@@ -2498,7 +2515,13 @@
         <w:pStyle w:val="ListParagraph"/>
       </w:pPr>
       <w:r>
-        <w:t>Decision Tree:</w:t>
+        <w:t>Random Forest</w:t>
+      </w:r>
+      <w:r>
+        <w:t>:</w:t>
+      </w:r>
+      <w:r>
+        <w:t xml:space="preserve"> No test results yet available.</w:t>
       </w:r>
     </w:p>
     <w:p>
@@ -2518,7 +2541,13 @@
         <w:pStyle w:val="ListParagraph"/>
       </w:pPr>
       <w:r>
-        <w:t xml:space="preserve">Decision Tree – </w:t>
+        <w:t>Random Forest</w:t>
+      </w:r>
+      <w:r>
+        <w:t xml:space="preserve"> – </w:t>
+      </w:r>
+      <w:r>
+        <w:t>No functional demo yet available.</w:t>
       </w:r>
     </w:p>
     <w:p>
@@ -2545,7 +2574,7 @@
           <w:noProof/>
         </w:rPr>
         <w:drawing>
-          <wp:inline distT="0" distB="0" distL="0" distR="0" wp14:anchorId="59DA111C" wp14:editId="5CDB6FFA">
+          <wp:inline distT="0" distB="0" distL="0" distR="0" wp14:anchorId="28EA4AD2" wp14:editId="3F45290A">
             <wp:extent cx="5943600" cy="1340485"/>
             <wp:effectExtent l="0" t="0" r="0" b="0"/>
             <wp:docPr id="1" name="Picture 1"/>
@@ -2586,7 +2615,79 @@
         <w:pStyle w:val="ListParagraph"/>
       </w:pPr>
       <w:r>
-        <w:t xml:space="preserve">Decision Tree – </w:t>
+        <w:t>Random Forest</w:t>
+      </w:r>
+      <w:r>
+        <w:t xml:space="preserve"> – </w:t>
+      </w:r>
+      <w:r>
+        <w:t xml:space="preserve">below is a </w:t>
+      </w:r>
+      <w:proofErr w:type="spellStart"/>
+      <w:r>
+        <w:t>snippit</w:t>
+      </w:r>
+      <w:proofErr w:type="spellEnd"/>
+      <w:r>
+        <w:t xml:space="preserve"> of code used for the class prediction using decision trees within the random forest. This returns the prediction with the highest occurrence (mode).</w:t>
+      </w:r>
+    </w:p>
+    <w:p>
+      <w:pPr>
+        <w:pStyle w:val="ListParagraph"/>
+      </w:pPr>
+      <w:r>
+        <w:rPr>
+          <w:noProof/>
+        </w:rPr>
+        <w:drawing>
+          <wp:inline distT="0" distB="0" distL="0" distR="0" wp14:anchorId="4843463F" wp14:editId="3A763436">
+            <wp:extent cx="4381500" cy="1096645"/>
+            <wp:effectExtent l="0" t="0" r="0" b="8255"/>
+            <wp:docPr id="2" name="Picture 2"/>
+            <wp:cNvGraphicFramePr>
+              <a:graphicFrameLocks xmlns:a="http://schemas.openxmlformats.org/drawingml/2006/main" noChangeAspect="1"/>
+            </wp:cNvGraphicFramePr>
+            <a:graphic xmlns:a="http://schemas.openxmlformats.org/drawingml/2006/main">
+              <a:graphicData uri="http://schemas.openxmlformats.org/drawingml/2006/picture">
+                <pic:pic xmlns:pic="http://schemas.openxmlformats.org/drawingml/2006/picture">
+                  <pic:nvPicPr>
+                    <pic:cNvPr id="0" name="Picture 1"/>
+                    <pic:cNvPicPr>
+                      <a:picLocks noChangeAspect="1" noChangeArrowheads="1"/>
+                    </pic:cNvPicPr>
+                  </pic:nvPicPr>
+                  <pic:blipFill>
+                    <a:blip r:embed="rId6">
+                      <a:extLst>
+                        <a:ext uri="{28A0092B-C50C-407E-A947-70E740481C1C}">
+                          <a14:useLocalDpi xmlns:a14="http://schemas.microsoft.com/office/drawing/2010/main" val="0"/>
+                        </a:ext>
+                      </a:extLst>
+                    </a:blip>
+                    <a:srcRect/>
+                    <a:stretch>
+                      <a:fillRect/>
+                    </a:stretch>
+                  </pic:blipFill>
+                  <pic:spPr bwMode="auto">
+                    <a:xfrm>
+                      <a:off x="0" y="0"/>
+                      <a:ext cx="4381500" cy="1096645"/>
+                    </a:xfrm>
+                    <a:prstGeom prst="rect">
+                      <a:avLst/>
+                    </a:prstGeom>
+                    <a:noFill/>
+                    <a:ln>
+                      <a:noFill/>
+                    </a:ln>
+                  </pic:spPr>
+                </pic:pic>
+              </a:graphicData>
+            </a:graphic>
+          </wp:inline>
+        </w:drawing>
       </w:r>
     </w:p>
     <w:p>
@@ -2598,6 +2699,7 @@
         </w:numPr>
       </w:pPr>
       <w:r>
+        <w:lastRenderedPageBreak/>
         <w:t xml:space="preserve">Brandon TerLouw – So </w:t>
       </w:r>
       <w:proofErr w:type="gramStart"/>
@@ -2630,7 +2732,24 @@
         <w:pStyle w:val="ListParagraph"/>
       </w:pPr>
       <w:r>
-        <w:t xml:space="preserve">Warren Cho - </w:t>
+        <w:t xml:space="preserve">Warren Cho </w:t>
+      </w:r>
+      <w:r>
+        <w:t>–</w:t>
+      </w:r>
+      <w:r>
+        <w:t xml:space="preserve"> </w:t>
+      </w:r>
+      <w:r>
+        <w:t xml:space="preserve">I have learned that a random forest learning method is that high variance is not always a bad thing – in this case it helps immensely. The randomness of the random forest allows for various evaluations which can be controlled by calibrating the split point to our liking. I also learned that it’s </w:t>
+      </w:r>
+      <w:proofErr w:type="gramStart"/>
+      <w:r>
+        <w:t>fairly easy</w:t>
+      </w:r>
+      <w:proofErr w:type="gramEnd"/>
+      <w:r>
+        <w:t xml:space="preserve"> to adjust the model for regression vs classification – although we are just using it for classification.</w:t>
       </w:r>
     </w:p>
     <w:p>
@@ -2658,7 +2777,24 @@
         <w:pStyle w:val="ListParagraph"/>
       </w:pPr>
       <w:r>
-        <w:t xml:space="preserve">Decision Tree - </w:t>
+        <w:t>Random Forest</w:t>
+      </w:r>
+      <w:r>
+        <w:t xml:space="preserve"> </w:t>
+      </w:r>
+      <w:r>
+        <w:t>–</w:t>
+      </w:r>
+      <w:r>
+        <w:t xml:space="preserve"> </w:t>
+      </w:r>
+      <w:proofErr w:type="gramStart"/>
+      <w:r>
+        <w:t>Ideally</w:t>
+      </w:r>
+      <w:proofErr w:type="gramEnd"/>
+      <w:r>
+        <w:t xml:space="preserve"> we would add better support/implementation of bagging for increased accuracy.</w:t>
       </w:r>
     </w:p>
     <w:p>
@@ -2693,7 +2829,7 @@
       <w:pPr>
         <w:pStyle w:val="ListParagraph"/>
       </w:pPr>
-      <w:hyperlink r:id="rId6" w:history="1">
+      <w:hyperlink r:id="rId7" w:history="1">
         <w:r>
           <w:rPr>
             <w:rStyle w:val="Hyperlink"/>
@@ -2706,14 +2842,103 @@
       </w:r>
     </w:p>
     <w:p>
-      <w:r>
-        <w:lastRenderedPageBreak/>
+      <w:pPr>
+        <w:ind w:left="720" w:hanging="630"/>
+      </w:pPr>
+      <w:r>
         <w:tab/>
-        <w:t xml:space="preserve">Decision Tree - </w:t>
+      </w:r>
+      <w:r>
+        <w:t>Random Forest</w:t>
+      </w:r>
+      <w:r>
+        <w:t xml:space="preserve"> </w:t>
+      </w:r>
+      <w:r>
+        <w:t>–</w:t>
+      </w:r>
+      <w:r>
+        <w:t xml:space="preserve"> </w:t>
+      </w:r>
+      <w:r>
+        <w:t xml:space="preserve">This website provided very helpful high-level explanations and pseudocode for the random forest algorithm. </w:t>
+      </w:r>
+      <w:r>
+        <w:rPr>
+          <w:i/>
+        </w:rPr>
+        <w:t>How the Random Forest Algorithm Works in Machine Learning</w:t>
+      </w:r>
+      <w:r>
+        <w:t xml:space="preserve"> by </w:t>
+      </w:r>
+      <w:proofErr w:type="spellStart"/>
+      <w:r>
+        <w:t>Saimadhu</w:t>
+      </w:r>
+      <w:proofErr w:type="spellEnd"/>
+      <w:r>
+        <w:t xml:space="preserve"> </w:t>
+      </w:r>
+      <w:proofErr w:type="spellStart"/>
+      <w:r>
+        <w:t>Polamuri</w:t>
+      </w:r>
+      <w:proofErr w:type="spellEnd"/>
+      <w:r>
+        <w:t xml:space="preserve"> (</w:t>
+      </w:r>
+      <w:r>
+        <w:t>http://dataaspirant.com/2017/05/22/random-forest-algorithm-machine-learing/</w:t>
+      </w:r>
+      <w:r>
+        <w:t>).</w:t>
+      </w:r>
+    </w:p>
+    <w:p>
+      <w:pPr>
+        <w:ind w:left="720" w:hanging="630"/>
+      </w:pPr>
+      <w:r>
+        <w:tab/>
+        <w:t xml:space="preserve">This website was also very helpful for the same reasons as the previous link but provided a more detailed case example as well as some code examples. </w:t>
+      </w:r>
+      <w:r>
+        <w:rPr>
+          <w:i/>
+        </w:rPr>
+        <w:t xml:space="preserve">Random Forest Python </w:t>
+      </w:r>
+      <w:r>
+        <w:t xml:space="preserve"> by </w:t>
+      </w:r>
+      <w:proofErr w:type="spellStart"/>
+      <w:r>
+        <w:t>Mahsa</w:t>
+      </w:r>
+      <w:proofErr w:type="spellEnd"/>
+      <w:r>
+        <w:t xml:space="preserve"> </w:t>
+      </w:r>
+      <w:proofErr w:type="spellStart"/>
+      <w:r>
+        <w:t>Hassakashi</w:t>
+      </w:r>
+      <w:proofErr w:type="spellEnd"/>
+      <w:r>
+        <w:t xml:space="preserve"> (</w:t>
+      </w:r>
+      <w:r>
+        <w:t>https://www.codeproject.com/Articles/1197167/Random-Forest-Python</w:t>
+      </w:r>
+      <w:r>
+        <w:t>).</w:t>
       </w:r>
       <w:bookmarkStart w:id="0" w:name="_GoBack"/>
       <w:bookmarkEnd w:id="0"/>
     </w:p>
+    <w:p/>
+    <w:p/>
     <w:p>
       <w:pPr>
         <w:pStyle w:val="ListParagraph"/>

</xml_diff>